<commit_message>
add new fresh calcs, fuck letsky
</commit_message>
<xml_diff>
--- a/ДИПЛОМ.docx
+++ b/ДИПЛОМ.docx
@@ -2,7 +2,7 @@
 <file path=word/document.xml><?xml version="1.0" encoding="utf-8"?>
 <w:document xmlns:wpc="http://schemas.microsoft.com/office/word/2010/wordprocessingCanvas" xmlns:cx="http://schemas.microsoft.com/office/drawing/2014/chartex" xmlns:mc="http://schemas.openxmlformats.org/markup-compatibility/2006" xmlns:o="urn:schemas-microsoft-com:office:office" xmlns:r="http://schemas.openxmlformats.org/officeDocument/2006/relationships" xmlns:m="http://schemas.openxmlformats.org/officeDocument/2006/math" xmlns:v="urn:schemas-microsoft-com:vml" xmlns:wp14="http://schemas.microsoft.com/office/word/2010/wordprocessingDrawing" xmlns:wp="http://schemas.openxmlformats.org/drawingml/2006/wordprocessingDrawing" xmlns:w10="urn:schemas-microsoft-com:office:word" xmlns:w="http://schemas.openxmlformats.org/wordprocessingml/2006/main" xmlns:w14="http://schemas.microsoft.com/office/word/2010/wordml" xmlns:w15="http://schemas.microsoft.com/office/word/2012/wordml" xmlns:w16se="http://schemas.microsoft.com/office/word/2015/wordml/symex" xmlns:wpg="http://schemas.microsoft.com/office/word/2010/wordprocessingGroup" xmlns:wpi="http://schemas.microsoft.com/office/word/2010/wordprocessingInk" xmlns:wne="http://schemas.microsoft.com/office/word/2006/wordml" xmlns:wps="http://schemas.microsoft.com/office/word/2010/wordprocessingShape" mc:Ignorable="w14 w15 w16se wp14">
   <w:body>
-    <w:bookmarkStart w:id="0" w:name="_Toc105494147" w:displacedByCustomXml="next"/>
+    <w:bookmarkStart w:id="0" w:name="_Toc105756009" w:displacedByCustomXml="next"/>
     <w:sdt>
       <w:sdtPr>
         <w:rPr>
@@ -73,7 +73,7 @@
             </w:rPr>
             <w:fldChar w:fldCharType="separate"/>
           </w:r>
-          <w:hyperlink w:anchor="_Toc105494147" w:history="1">
+          <w:hyperlink w:anchor="_Toc105756009" w:history="1">
             <w:r>
               <w:rPr>
                 <w:rStyle w:val="ac"/>
@@ -112,7 +112,7 @@
                 <w:sz w:val="28"/>
                 <w:szCs w:val="28"/>
               </w:rPr>
-              <w:instrText xml:space="preserve"> PAGEREF _Toc105494147 \h </w:instrText>
+              <w:instrText xml:space="preserve"> PAGEREF _Toc105756009 \h </w:instrText>
             </w:r>
             <w:r>
               <w:rPr>
@@ -169,7 +169,7 @@
               <w:lang w:eastAsia="ru-RU"/>
             </w:rPr>
           </w:pPr>
-          <w:hyperlink w:anchor="_Toc105494148" w:history="1">
+          <w:hyperlink w:anchor="_Toc105756010" w:history="1">
             <w:r>
               <w:rPr>
                 <w:rStyle w:val="ac"/>
@@ -208,7 +208,7 @@
                 <w:sz w:val="28"/>
                 <w:szCs w:val="28"/>
               </w:rPr>
-              <w:instrText xml:space="preserve"> PAGEREF _Toc105494148 \h </w:instrText>
+              <w:instrText xml:space="preserve"> PAGEREF _Toc105756010 \h </w:instrText>
             </w:r>
             <w:r>
               <w:rPr>
@@ -266,7 +266,7 @@
               <w:lang w:eastAsia="ru-RU"/>
             </w:rPr>
           </w:pPr>
-          <w:hyperlink w:anchor="_Toc105494149" w:history="1">
+          <w:hyperlink w:anchor="_Toc105756011" w:history="1">
             <w:r>
               <w:rPr>
                 <w:rStyle w:val="ac"/>
@@ -325,7 +325,7 @@
                 <w:sz w:val="28"/>
                 <w:szCs w:val="28"/>
               </w:rPr>
-              <w:instrText xml:space="preserve"> PAGEREF _Toc105494149 \h </w:instrText>
+              <w:instrText xml:space="preserve"> PAGEREF _Toc105756011 \h </w:instrText>
             </w:r>
             <w:r>
               <w:rPr>
@@ -383,7 +383,7 @@
               <w:lang w:eastAsia="ru-RU"/>
             </w:rPr>
           </w:pPr>
-          <w:hyperlink w:anchor="_Toc105494150" w:history="1">
+          <w:hyperlink w:anchor="_Toc105756012" w:history="1">
             <w:r>
               <w:rPr>
                 <w:rStyle w:val="ac"/>
@@ -442,7 +442,7 @@
                 <w:sz w:val="28"/>
                 <w:szCs w:val="28"/>
               </w:rPr>
-              <w:instrText xml:space="preserve"> PAGEREF _Toc105494150 \h </w:instrText>
+              <w:instrText xml:space="preserve"> PAGEREF _Toc105756012 \h </w:instrText>
             </w:r>
             <w:r>
               <w:rPr>
@@ -500,7 +500,7 @@
               <w:lang w:eastAsia="ru-RU"/>
             </w:rPr>
           </w:pPr>
-          <w:hyperlink w:anchor="_Toc105494151" w:history="1">
+          <w:hyperlink w:anchor="_Toc105756013" w:history="1">
             <w:r>
               <w:rPr>
                 <w:rStyle w:val="ac"/>
@@ -559,7 +559,7 @@
                 <w:sz w:val="28"/>
                 <w:szCs w:val="28"/>
               </w:rPr>
-              <w:instrText xml:space="preserve"> PAGEREF _Toc105494151 \h </w:instrText>
+              <w:instrText xml:space="preserve"> PAGEREF _Toc105756013 \h </w:instrText>
             </w:r>
             <w:r>
               <w:rPr>
@@ -617,7 +617,7 @@
               <w:lang w:eastAsia="ru-RU"/>
             </w:rPr>
           </w:pPr>
-          <w:hyperlink w:anchor="_Toc105494152" w:history="1">
+          <w:hyperlink w:anchor="_Toc105756014" w:history="1">
             <w:r>
               <w:rPr>
                 <w:rStyle w:val="ac"/>
@@ -676,7 +676,7 @@
                 <w:sz w:val="28"/>
                 <w:szCs w:val="28"/>
               </w:rPr>
-              <w:instrText xml:space="preserve"> PAGEREF _Toc105494152 \h </w:instrText>
+              <w:instrText xml:space="preserve"> PAGEREF _Toc105756014 \h </w:instrText>
             </w:r>
             <w:r>
               <w:rPr>
@@ -734,7 +734,7 @@
               <w:lang w:eastAsia="ru-RU"/>
             </w:rPr>
           </w:pPr>
-          <w:hyperlink w:anchor="_Toc105494153" w:history="1">
+          <w:hyperlink w:anchor="_Toc105756015" w:history="1">
             <w:r>
               <w:rPr>
                 <w:rStyle w:val="ac"/>
@@ -793,7 +793,7 @@
                 <w:sz w:val="28"/>
                 <w:szCs w:val="28"/>
               </w:rPr>
-              <w:instrText xml:space="preserve"> PAGEREF _Toc105494153 \h </w:instrText>
+              <w:instrText xml:space="preserve"> PAGEREF _Toc105756015 \h </w:instrText>
             </w:r>
             <w:r>
               <w:rPr>
@@ -851,7 +851,7 @@
               <w:lang w:eastAsia="ru-RU"/>
             </w:rPr>
           </w:pPr>
-          <w:hyperlink w:anchor="_Toc105494154" w:history="1">
+          <w:hyperlink w:anchor="_Toc105756016" w:history="1">
             <w:r>
               <w:rPr>
                 <w:rStyle w:val="ac"/>
@@ -910,7 +910,7 @@
                 <w:sz w:val="28"/>
                 <w:szCs w:val="28"/>
               </w:rPr>
-              <w:instrText xml:space="preserve"> PAGEREF _Toc105494154 \h </w:instrText>
+              <w:instrText xml:space="preserve"> PAGEREF _Toc105756016 \h </w:instrText>
             </w:r>
             <w:r>
               <w:rPr>
@@ -968,7 +968,7 @@
               <w:lang w:eastAsia="ru-RU"/>
             </w:rPr>
           </w:pPr>
-          <w:hyperlink w:anchor="_Toc105494155" w:history="1">
+          <w:hyperlink w:anchor="_Toc105756017" w:history="1">
             <w:r>
               <w:rPr>
                 <w:rStyle w:val="ac"/>
@@ -1027,7 +1027,7 @@
                 <w:sz w:val="28"/>
                 <w:szCs w:val="28"/>
               </w:rPr>
-              <w:instrText xml:space="preserve"> PAGEREF _Toc105494155 \h </w:instrText>
+              <w:instrText xml:space="preserve"> PAGEREF _Toc105756017 \h </w:instrText>
             </w:r>
             <w:r>
               <w:rPr>
@@ -1085,7 +1085,7 @@
               <w:lang w:eastAsia="ru-RU"/>
             </w:rPr>
           </w:pPr>
-          <w:hyperlink w:anchor="_Toc105494156" w:history="1">
+          <w:hyperlink w:anchor="_Toc105756018" w:history="1">
             <w:r>
               <w:rPr>
                 <w:rStyle w:val="ac"/>
@@ -1144,7 +1144,7 @@
                 <w:sz w:val="28"/>
                 <w:szCs w:val="28"/>
               </w:rPr>
-              <w:instrText xml:space="preserve"> PAGEREF _Toc105494156 \h </w:instrText>
+              <w:instrText xml:space="preserve"> PAGEREF _Toc105756018 \h </w:instrText>
             </w:r>
             <w:r>
               <w:rPr>
@@ -1202,7 +1202,7 @@
               <w:lang w:eastAsia="ru-RU"/>
             </w:rPr>
           </w:pPr>
-          <w:hyperlink w:anchor="_Toc105494157" w:history="1">
+          <w:hyperlink w:anchor="_Toc105756019" w:history="1">
             <w:r>
               <w:rPr>
                 <w:rStyle w:val="ac"/>
@@ -1261,7 +1261,7 @@
                 <w:sz w:val="28"/>
                 <w:szCs w:val="28"/>
               </w:rPr>
-              <w:instrText xml:space="preserve"> PAGEREF _Toc105494157 \h </w:instrText>
+              <w:instrText xml:space="preserve"> PAGEREF _Toc105756019 \h </w:instrText>
             </w:r>
             <w:r>
               <w:rPr>
@@ -1319,7 +1319,7 @@
               <w:lang w:eastAsia="ru-RU"/>
             </w:rPr>
           </w:pPr>
-          <w:hyperlink w:anchor="_Toc105494158" w:history="1">
+          <w:hyperlink w:anchor="_Toc105756020" w:history="1">
             <w:r>
               <w:rPr>
                 <w:rStyle w:val="ac"/>
@@ -1378,7 +1378,7 @@
                 <w:sz w:val="28"/>
                 <w:szCs w:val="28"/>
               </w:rPr>
-              <w:instrText xml:space="preserve"> PAGEREF _Toc105494158 \h </w:instrText>
+              <w:instrText xml:space="preserve"> PAGEREF _Toc105756020 \h </w:instrText>
             </w:r>
             <w:r>
               <w:rPr>
@@ -1436,7 +1436,7 @@
               <w:lang w:eastAsia="ru-RU"/>
             </w:rPr>
           </w:pPr>
-          <w:hyperlink w:anchor="_Toc105494159" w:history="1">
+          <w:hyperlink w:anchor="_Toc105756021" w:history="1">
             <w:r>
               <w:rPr>
                 <w:rStyle w:val="ac"/>
@@ -1497,7 +1497,7 @@
                 <w:sz w:val="28"/>
                 <w:szCs w:val="28"/>
               </w:rPr>
-              <w:instrText xml:space="preserve"> PAGEREF _Toc105494159 \h </w:instrText>
+              <w:instrText xml:space="preserve"> PAGEREF _Toc105756021 \h </w:instrText>
             </w:r>
             <w:r>
               <w:rPr>
@@ -1555,7 +1555,7 @@
               <w:lang w:eastAsia="ru-RU"/>
             </w:rPr>
           </w:pPr>
-          <w:hyperlink w:anchor="_Toc105494160" w:history="1">
+          <w:hyperlink w:anchor="_Toc105756022" w:history="1">
             <w:r>
               <w:rPr>
                 <w:rStyle w:val="ac"/>
@@ -1616,7 +1616,7 @@
                 <w:sz w:val="28"/>
                 <w:szCs w:val="28"/>
               </w:rPr>
-              <w:instrText xml:space="preserve"> PAGEREF _Toc105494160 \h </w:instrText>
+              <w:instrText xml:space="preserve"> PAGEREF _Toc105756022 \h </w:instrText>
             </w:r>
             <w:r>
               <w:rPr>
@@ -1674,7 +1674,7 @@
               <w:lang w:eastAsia="ru-RU"/>
             </w:rPr>
           </w:pPr>
-          <w:hyperlink w:anchor="_Toc105494161" w:history="1">
+          <w:hyperlink w:anchor="_Toc105756023" w:history="1">
             <w:r>
               <w:rPr>
                 <w:rStyle w:val="ac"/>
@@ -1735,7 +1735,7 @@
                 <w:sz w:val="28"/>
                 <w:szCs w:val="28"/>
               </w:rPr>
-              <w:instrText xml:space="preserve"> PAGEREF _Toc105494161 \h </w:instrText>
+              <w:instrText xml:space="preserve"> PAGEREF _Toc105756023 \h </w:instrText>
             </w:r>
             <w:r>
               <w:rPr>
@@ -1793,7 +1793,7 @@
               <w:lang w:eastAsia="ru-RU"/>
             </w:rPr>
           </w:pPr>
-          <w:hyperlink w:anchor="_Toc105494162" w:history="1">
+          <w:hyperlink w:anchor="_Toc105756024" w:history="1">
             <w:r>
               <w:rPr>
                 <w:rStyle w:val="ac"/>
@@ -1853,7 +1853,7 @@
                 <w:sz w:val="28"/>
                 <w:szCs w:val="28"/>
               </w:rPr>
-              <w:instrText xml:space="preserve"> PAGEREF _Toc105494162 \h </w:instrText>
+              <w:instrText xml:space="preserve"> PAGEREF _Toc105756024 \h </w:instrText>
             </w:r>
             <w:r>
               <w:rPr>
@@ -1911,7 +1911,7 @@
               <w:lang w:eastAsia="ru-RU"/>
             </w:rPr>
           </w:pPr>
-          <w:hyperlink w:anchor="_Toc105494163" w:history="1">
+          <w:hyperlink w:anchor="_Toc105756025" w:history="1">
             <w:r>
               <w:rPr>
                 <w:rStyle w:val="ac"/>
@@ -1940,7 +1940,7 @@
                 <w:sz w:val="28"/>
                 <w:szCs w:val="28"/>
               </w:rPr>
-              <w:t>Вычисление коэффициентов важности критериев</w:t>
+              <w:t>Проверка значимости коэффициента конкордации.</w:t>
             </w:r>
             <w:r>
               <w:rPr>
@@ -1970,7 +1970,7 @@
                 <w:sz w:val="28"/>
                 <w:szCs w:val="28"/>
               </w:rPr>
-              <w:instrText xml:space="preserve"> PAGEREF _Toc105494163 \h </w:instrText>
+              <w:instrText xml:space="preserve"> PAGEREF _Toc105756025 \h </w:instrText>
             </w:r>
             <w:r>
               <w:rPr>
@@ -2028,7 +2028,7 @@
               <w:lang w:eastAsia="ru-RU"/>
             </w:rPr>
           </w:pPr>
-          <w:hyperlink w:anchor="_Toc105494164" w:history="1">
+          <w:hyperlink w:anchor="_Toc105756026" w:history="1">
             <w:r>
               <w:rPr>
                 <w:rStyle w:val="ac"/>
@@ -2087,124 +2087,7 @@
                 <w:sz w:val="28"/>
                 <w:szCs w:val="28"/>
               </w:rPr>
-              <w:instrText xml:space="preserve"> PAGEREF _Toc105494164 \h </w:instrText>
-            </w:r>
-            <w:r>
-              <w:rPr>
-                <w:rFonts w:ascii="Times New Roman" w:hAnsi="Times New Roman"/>
-                <w:noProof/>
-                <w:webHidden/>
-                <w:sz w:val="28"/>
-                <w:szCs w:val="28"/>
-              </w:rPr>
-            </w:r>
-            <w:r>
-              <w:rPr>
-                <w:rFonts w:ascii="Times New Roman" w:hAnsi="Times New Roman"/>
-                <w:noProof/>
-                <w:webHidden/>
-                <w:sz w:val="28"/>
-                <w:szCs w:val="28"/>
-              </w:rPr>
-              <w:fldChar w:fldCharType="separate"/>
-            </w:r>
-            <w:r>
-              <w:rPr>
-                <w:rFonts w:ascii="Times New Roman" w:hAnsi="Times New Roman"/>
-                <w:noProof/>
-                <w:webHidden/>
-                <w:sz w:val="28"/>
-                <w:szCs w:val="28"/>
-              </w:rPr>
-              <w:t>51</w:t>
-            </w:r>
-            <w:r>
-              <w:rPr>
-                <w:rFonts w:ascii="Times New Roman" w:hAnsi="Times New Roman"/>
-                <w:noProof/>
-                <w:webHidden/>
-                <w:sz w:val="28"/>
-                <w:szCs w:val="28"/>
-              </w:rPr>
-              <w:fldChar w:fldCharType="end"/>
-            </w:r>
-          </w:hyperlink>
-        </w:p>
-        <w:p>
-          <w:pPr>
-            <w:pStyle w:val="32"/>
-            <w:tabs>
-              <w:tab w:val="left" w:pos="1100"/>
-              <w:tab w:val="right" w:leader="dot" w:pos="9344"/>
-            </w:tabs>
-            <w:rPr>
-              <w:rFonts w:ascii="Times New Roman" w:eastAsiaTheme="minorEastAsia" w:hAnsi="Times New Roman"/>
-              <w:noProof/>
-              <w:sz w:val="28"/>
-              <w:szCs w:val="28"/>
-              <w:lang w:eastAsia="ru-RU"/>
-            </w:rPr>
-          </w:pPr>
-          <w:hyperlink w:anchor="_Toc105494165" w:history="1">
-            <w:r>
-              <w:rPr>
-                <w:rStyle w:val="ac"/>
-                <w:rFonts w:ascii="Times New Roman" w:hAnsi="Times New Roman"/>
-                <w:noProof/>
-                <w:sz w:val="28"/>
-                <w:szCs w:val="28"/>
-              </w:rPr>
-              <w:t>3.6</w:t>
-            </w:r>
-            <w:r>
-              <w:rPr>
-                <w:rFonts w:ascii="Times New Roman" w:eastAsiaTheme="minorEastAsia" w:hAnsi="Times New Roman"/>
-                <w:noProof/>
-                <w:sz w:val="28"/>
-                <w:szCs w:val="28"/>
-                <w:lang w:eastAsia="ru-RU"/>
-              </w:rPr>
-              <w:tab/>
-            </w:r>
-            <w:r>
-              <w:rPr>
-                <w:rStyle w:val="ac"/>
-                <w:rFonts w:ascii="Times New Roman" w:hAnsi="Times New Roman"/>
-                <w:noProof/>
-                <w:sz w:val="28"/>
-                <w:szCs w:val="28"/>
-              </w:rPr>
-              <w:t>Расчёт оценки качества разработанной системы</w:t>
-            </w:r>
-            <w:r>
-              <w:rPr>
-                <w:rFonts w:ascii="Times New Roman" w:hAnsi="Times New Roman"/>
-                <w:noProof/>
-                <w:webHidden/>
-                <w:sz w:val="28"/>
-                <w:szCs w:val="28"/>
-              </w:rPr>
-              <w:tab/>
-            </w:r>
-            <w:r>
-              <w:rPr>
-                <w:rFonts w:ascii="Times New Roman" w:hAnsi="Times New Roman"/>
-                <w:noProof/>
-                <w:webHidden/>
-                <w:sz w:val="28"/>
-                <w:szCs w:val="28"/>
-              </w:rPr>
-              <w:fldChar w:fldCharType="begin"/>
-            </w:r>
-            <w:r>
-              <w:rPr>
-                <w:rFonts w:ascii="Times New Roman" w:hAnsi="Times New Roman"/>
-                <w:noProof/>
-                <w:webHidden/>
-                <w:sz w:val="28"/>
-                <w:szCs w:val="28"/>
-              </w:rPr>
-              <w:instrText xml:space="preserve"> PAGEREF _Toc105494165 \h </w:instrText>
+              <w:instrText xml:space="preserve"> PAGEREF _Toc105756026 \h </w:instrText>
             </w:r>
             <w:r>
               <w:rPr>
@@ -2261,7 +2144,7 @@
               <w:lang w:eastAsia="ru-RU"/>
             </w:rPr>
           </w:pPr>
-          <w:hyperlink w:anchor="_Toc105494166" w:history="1">
+          <w:hyperlink w:anchor="_Toc105756027" w:history="1">
             <w:r>
               <w:rPr>
                 <w:rStyle w:val="ac"/>
@@ -2300,7 +2183,7 @@
                 <w:sz w:val="28"/>
                 <w:szCs w:val="28"/>
               </w:rPr>
-              <w:instrText xml:space="preserve"> PAGEREF _Toc105494166 \h </w:instrText>
+              <w:instrText xml:space="preserve"> PAGEREF _Toc105756027 \h </w:instrText>
             </w:r>
             <w:r>
               <w:rPr>
@@ -2357,7 +2240,7 @@
               <w:lang w:eastAsia="ru-RU"/>
             </w:rPr>
           </w:pPr>
-          <w:hyperlink w:anchor="_Toc105494167" w:history="1">
+          <w:hyperlink w:anchor="_Toc105756028" w:history="1">
             <w:r>
               <w:rPr>
                 <w:rStyle w:val="ac"/>
@@ -2396,7 +2279,7 @@
                 <w:sz w:val="28"/>
                 <w:szCs w:val="28"/>
               </w:rPr>
-              <w:instrText xml:space="preserve"> PAGEREF _Toc105494167 \h </w:instrText>
+              <w:instrText xml:space="preserve"> PAGEREF _Toc105756028 \h </w:instrText>
             </w:r>
             <w:r>
               <w:rPr>
@@ -2453,7 +2336,7 @@
               <w:lang w:eastAsia="ru-RU"/>
             </w:rPr>
           </w:pPr>
-          <w:hyperlink w:anchor="_Toc105494168" w:history="1">
+          <w:hyperlink w:anchor="_Toc105756029" w:history="1">
             <w:r>
               <w:rPr>
                 <w:rStyle w:val="ac"/>
@@ -2492,7 +2375,7 @@
                 <w:sz w:val="28"/>
                 <w:szCs w:val="28"/>
               </w:rPr>
-              <w:instrText xml:space="preserve"> PAGEREF _Toc105494168 \h </w:instrText>
+              <w:instrText xml:space="preserve"> PAGEREF _Toc105756029 \h </w:instrText>
             </w:r>
             <w:r>
               <w:rPr>
@@ -2549,7 +2432,7 @@
               <w:lang w:eastAsia="ru-RU"/>
             </w:rPr>
           </w:pPr>
-          <w:hyperlink w:anchor="_Toc105494169" w:history="1">
+          <w:hyperlink w:anchor="_Toc105756030" w:history="1">
             <w:r>
               <w:rPr>
                 <w:rStyle w:val="ac"/>
@@ -2588,7 +2471,7 @@
                 <w:sz w:val="28"/>
                 <w:szCs w:val="28"/>
               </w:rPr>
-              <w:instrText xml:space="preserve"> PAGEREF _Toc105494169 \h </w:instrText>
+              <w:instrText xml:space="preserve"> PAGEREF _Toc105756030 \h </w:instrText>
             </w:r>
             <w:r>
               <w:rPr>
@@ -2645,7 +2528,7 @@
               <w:lang w:eastAsia="ru-RU"/>
             </w:rPr>
           </w:pPr>
-          <w:hyperlink w:anchor="_Toc105494170" w:history="1">
+          <w:hyperlink w:anchor="_Toc105756031" w:history="1">
             <w:r>
               <w:rPr>
                 <w:rStyle w:val="ac"/>
@@ -2684,7 +2567,7 @@
                 <w:sz w:val="28"/>
                 <w:szCs w:val="28"/>
               </w:rPr>
-              <w:instrText xml:space="preserve"> PAGEREF _Toc105494170 \h </w:instrText>
+              <w:instrText xml:space="preserve"> PAGEREF _Toc105756031 \h </w:instrText>
             </w:r>
             <w:r>
               <w:rPr>
@@ -2734,12 +2617,14 @@
               <w:tab w:val="right" w:leader="dot" w:pos="9344"/>
             </w:tabs>
             <w:rPr>
-              <w:rFonts w:asciiTheme="minorHAnsi" w:eastAsiaTheme="minorEastAsia" w:hAnsiTheme="minorHAnsi" w:cstheme="minorBidi"/>
+              <w:rFonts w:ascii="Times New Roman" w:eastAsiaTheme="minorEastAsia" w:hAnsi="Times New Roman"/>
               <w:noProof/>
+              <w:sz w:val="28"/>
+              <w:szCs w:val="28"/>
               <w:lang w:eastAsia="ru-RU"/>
             </w:rPr>
           </w:pPr>
-          <w:hyperlink w:anchor="_Toc105494171" w:history="1">
+          <w:hyperlink w:anchor="_Toc105756032" w:history="1">
             <w:r>
               <w:rPr>
                 <w:rStyle w:val="ac"/>
@@ -2778,7 +2663,7 @@
                 <w:sz w:val="28"/>
                 <w:szCs w:val="28"/>
               </w:rPr>
-              <w:instrText xml:space="preserve"> PAGEREF _Toc105494171 \h </w:instrText>
+              <w:instrText xml:space="preserve"> PAGEREF _Toc105756032 \h </w:instrText>
             </w:r>
             <w:r>
               <w:rPr>
@@ -2864,7 +2749,7 @@
         <w:pStyle w:val="10"/>
         <w:spacing w:line="360" w:lineRule="auto"/>
       </w:pPr>
-      <w:bookmarkStart w:id="1" w:name="_Toc105494148"/>
+      <w:bookmarkStart w:id="1" w:name="_Toc105756010"/>
       <w:r>
         <w:lastRenderedPageBreak/>
         <w:t>ВВЕДЕНИЕ</w:t>
@@ -3494,7 +3379,7 @@
       <w:pPr>
         <w:pStyle w:val="2"/>
       </w:pPr>
-      <w:bookmarkStart w:id="2" w:name="_Toc105494149"/>
+      <w:bookmarkStart w:id="2" w:name="_Toc105756011"/>
       <w:r>
         <w:lastRenderedPageBreak/>
         <w:t>Обзор способов тестирования программного обеспечения</w:t>
@@ -3564,7 +3449,7 @@
           <w:lang w:eastAsia="ru-RU"/>
         </w:rPr>
         <w:drawing>
-          <wp:inline distT="0" distB="0" distL="0" distR="0" wp14:anchorId="65D5999D" wp14:editId="4E730A08">
+          <wp:inline distT="0" distB="0" distL="0" distR="0" wp14:anchorId="0413DA9D" wp14:editId="08B6641F">
             <wp:extent cx="5943600" cy="1188720"/>
             <wp:effectExtent l="0" t="0" r="0" b="0"/>
             <wp:docPr id="8" name="Рисунок 8" descr="C:\Users\VTB\Downloads\ПРАКТИКА@1.25x (6).png"/>
@@ -3927,7 +3812,7 @@
         </w:rPr>
         <w:lastRenderedPageBreak/>
         <w:drawing>
-          <wp:inline distT="0" distB="0" distL="0" distR="0" wp14:anchorId="2E54A142" wp14:editId="7FBB3E55">
+          <wp:inline distT="0" distB="0" distL="0" distR="0" wp14:anchorId="582BBDBF" wp14:editId="211B22FA">
             <wp:extent cx="5940425" cy="3459480"/>
             <wp:effectExtent l="0" t="0" r="3175" b="7620"/>
             <wp:docPr id="23" name="Рисунок 23"/>
@@ -4076,7 +3961,7 @@
       <w:pPr>
         <w:pStyle w:val="30"/>
       </w:pPr>
-      <w:bookmarkStart w:id="3" w:name="_Toc105494150"/>
+      <w:bookmarkStart w:id="3" w:name="_Toc105756012"/>
       <w:r>
         <w:lastRenderedPageBreak/>
         <w:t xml:space="preserve">Обзор подходов </w:t>
@@ -4266,7 +4151,7 @@
           <w:lang w:eastAsia="ru-RU"/>
         </w:rPr>
         <w:drawing>
-          <wp:inline distT="0" distB="0" distL="0" distR="0" wp14:anchorId="4D534F85" wp14:editId="101E78E9">
+          <wp:inline distT="0" distB="0" distL="0" distR="0" wp14:anchorId="29199B73" wp14:editId="566D6152">
             <wp:extent cx="5935345" cy="3378200"/>
             <wp:effectExtent l="0" t="0" r="0" b="0"/>
             <wp:docPr id="21" name="Рисунок 21" descr="C:\Users\VTB\Downloads\ПРАКТИКА@1.25x (2).png"/>
@@ -4938,7 +4823,7 @@
       <w:pPr>
         <w:pStyle w:val="30"/>
       </w:pPr>
-      <w:bookmarkStart w:id="4" w:name="_Toc105494151"/>
+      <w:bookmarkStart w:id="4" w:name="_Toc105756013"/>
       <w:r>
         <w:lastRenderedPageBreak/>
         <w:t>С</w:t>
@@ -5110,7 +4995,7 @@
           <w:lang w:eastAsia="ru-RU"/>
         </w:rPr>
         <w:drawing>
-          <wp:inline distT="0" distB="0" distL="0" distR="0" wp14:anchorId="7C114314" wp14:editId="3D475E90">
+          <wp:inline distT="0" distB="0" distL="0" distR="0" wp14:anchorId="3D3B58C3" wp14:editId="28C8FFBE">
             <wp:extent cx="5940425" cy="4987290"/>
             <wp:effectExtent l="0" t="0" r="3175" b="3810"/>
             <wp:docPr id="14" name="Рисунок 14"/>
@@ -5414,7 +5299,7 @@
           <w:lang w:eastAsia="ru-RU"/>
         </w:rPr>
         <w:drawing>
-          <wp:inline distT="0" distB="0" distL="0" distR="0" wp14:anchorId="76037D5F" wp14:editId="7EED9527">
+          <wp:inline distT="0" distB="0" distL="0" distR="0" wp14:anchorId="4207D9C4" wp14:editId="423A0174">
             <wp:extent cx="4800600" cy="5221703"/>
             <wp:effectExtent l="0" t="0" r="0" b="0"/>
             <wp:docPr id="24" name="Рисунок 24"/>
@@ -5718,7 +5603,7 @@
       <w:pPr>
         <w:pStyle w:val="30"/>
       </w:pPr>
-      <w:bookmarkStart w:id="5" w:name="_Toc105494152"/>
+      <w:bookmarkStart w:id="5" w:name="_Toc105756014"/>
       <w:r>
         <w:lastRenderedPageBreak/>
         <w:t xml:space="preserve">Обзор </w:t>
@@ -6080,7 +5965,7 @@
         </w:rPr>
         <w:lastRenderedPageBreak/>
         <w:drawing>
-          <wp:inline distT="0" distB="0" distL="0" distR="0" wp14:anchorId="7B7FEBE1" wp14:editId="75891A89">
+          <wp:inline distT="0" distB="0" distL="0" distR="0" wp14:anchorId="4656A365" wp14:editId="04C734E2">
             <wp:extent cx="5257800" cy="6541201"/>
             <wp:effectExtent l="0" t="0" r="0" b="0"/>
             <wp:docPr id="27" name="Рисунок 27"/>
@@ -6457,7 +6342,7 @@
           <w:lang w:eastAsia="ru-RU"/>
         </w:rPr>
         <w:drawing>
-          <wp:inline distT="0" distB="0" distL="0" distR="0" wp14:anchorId="27CBE717" wp14:editId="546D37CB">
+          <wp:inline distT="0" distB="0" distL="0" distR="0" wp14:anchorId="694477BF" wp14:editId="02B2DCB1">
             <wp:extent cx="4625406" cy="4530969"/>
             <wp:effectExtent l="0" t="0" r="3810" b="3175"/>
             <wp:docPr id="29" name="Рисунок 29"/>
@@ -7018,7 +6903,7 @@
       <w:pPr>
         <w:pStyle w:val="2"/>
       </w:pPr>
-      <w:bookmarkStart w:id="6" w:name="_Toc105494153"/>
+      <w:bookmarkStart w:id="6" w:name="_Toc105756015"/>
       <w:r>
         <w:lastRenderedPageBreak/>
         <w:t xml:space="preserve">Разработка структуры </w:t>
@@ -7202,7 +7087,7 @@
           <w:lang w:eastAsia="ru-RU"/>
         </w:rPr>
         <w:drawing>
-          <wp:inline distT="0" distB="0" distL="0" distR="0" wp14:anchorId="7D0249CC" wp14:editId="5BD61C41">
+          <wp:inline distT="0" distB="0" distL="0" distR="0" wp14:anchorId="22C920E9" wp14:editId="19003D60">
             <wp:extent cx="5940425" cy="3545205"/>
             <wp:effectExtent l="0" t="0" r="3175" b="0"/>
             <wp:docPr id="31" name="Рисунок 31"/>
@@ -7364,7 +7249,7 @@
           <w:lang w:eastAsia="ru-RU"/>
         </w:rPr>
         <w:drawing>
-          <wp:inline distT="0" distB="0" distL="0" distR="0" wp14:anchorId="4006E146" wp14:editId="62FD1757">
+          <wp:inline distT="0" distB="0" distL="0" distR="0" wp14:anchorId="393F553B" wp14:editId="4DB58B9A">
             <wp:extent cx="5928360" cy="2331720"/>
             <wp:effectExtent l="0" t="0" r="0" b="0"/>
             <wp:docPr id="18" name="Рисунок 18" descr="C:\Users\VTB\Downloads\ПРАКТИКА@1.25x (7).png"/>
@@ -7590,7 +7475,7 @@
       <w:pPr>
         <w:pStyle w:val="30"/>
       </w:pPr>
-      <w:bookmarkStart w:id="7" w:name="_Toc105494154"/>
+      <w:bookmarkStart w:id="7" w:name="_Toc105756016"/>
       <w:r>
         <w:lastRenderedPageBreak/>
         <w:t xml:space="preserve">Архитектура модулей гибридного </w:t>
@@ -7667,7 +7552,7 @@
           <w:lang w:eastAsia="ru-RU"/>
         </w:rPr>
         <w:drawing>
-          <wp:inline distT="0" distB="0" distL="0" distR="0" wp14:anchorId="22754770" wp14:editId="08425D92">
+          <wp:inline distT="0" distB="0" distL="0" distR="0" wp14:anchorId="48B9849C" wp14:editId="10214392">
             <wp:extent cx="5924550" cy="3476625"/>
             <wp:effectExtent l="0" t="0" r="0" b="0"/>
             <wp:docPr id="25" name="Рисунок 25" descr="C:\Users\VTB\Downloads\ПРАКТИКА@1.25x (3).png"/>
@@ -7935,7 +7820,7 @@
           <w:lang w:eastAsia="ru-RU"/>
         </w:rPr>
         <w:drawing>
-          <wp:inline distT="0" distB="0" distL="0" distR="0" wp14:anchorId="750C6142" wp14:editId="76FC1C28">
+          <wp:inline distT="0" distB="0" distL="0" distR="0" wp14:anchorId="6729E4EB" wp14:editId="4D400401">
             <wp:extent cx="5715000" cy="1552575"/>
             <wp:effectExtent l="0" t="0" r="0" b="0"/>
             <wp:docPr id="26" name="Рисунок 26" descr="https://imgr.whimsical.com/object/7zzUWiWLApyJwFbcCkamMG"/>
@@ -8155,7 +8040,7 @@
           <w:lang w:eastAsia="ru-RU"/>
         </w:rPr>
         <w:drawing>
-          <wp:inline distT="0" distB="0" distL="0" distR="0" wp14:anchorId="40D11C0C" wp14:editId="312DD965">
+          <wp:inline distT="0" distB="0" distL="0" distR="0" wp14:anchorId="2BE68523" wp14:editId="458E6356">
             <wp:extent cx="5097780" cy="3524797"/>
             <wp:effectExtent l="0" t="0" r="7620" b="0"/>
             <wp:docPr id="32" name="Рисунок 32" descr="C:\Users\VTB\Downloads\ПРАКТИКА@1.25x (5).png"/>
@@ -8757,7 +8642,7 @@
           <w:lang w:eastAsia="ru-RU"/>
         </w:rPr>
         <w:drawing>
-          <wp:inline distT="0" distB="0" distL="0" distR="0" wp14:anchorId="46F9B3C9" wp14:editId="7472F36B">
+          <wp:inline distT="0" distB="0" distL="0" distR="0" wp14:anchorId="0285A8FF" wp14:editId="5CB0EE71">
             <wp:extent cx="5939790" cy="2644140"/>
             <wp:effectExtent l="0" t="0" r="3810" b="3810"/>
             <wp:docPr id="1" name="Рисунок 5"/>
@@ -9198,7 +9083,7 @@
       <w:pPr>
         <w:pStyle w:val="30"/>
       </w:pPr>
-      <w:bookmarkStart w:id="8" w:name="_Toc105494155"/>
+      <w:bookmarkStart w:id="8" w:name="_Toc105756017"/>
       <w:r>
         <w:lastRenderedPageBreak/>
         <w:t>Шаблоны для унификации формирования тестовых сценариев</w:t>
@@ -9335,7 +9220,7 @@
       <w:pPr>
         <w:pStyle w:val="30"/>
       </w:pPr>
-      <w:bookmarkStart w:id="9" w:name="_Toc105494156"/>
+      <w:bookmarkStart w:id="9" w:name="_Toc105756018"/>
       <w:r>
         <w:lastRenderedPageBreak/>
         <w:t xml:space="preserve">Алгоритмы </w:t>
@@ -9671,7 +9556,7 @@
         </w:rPr>
         <w:lastRenderedPageBreak/>
         <w:drawing>
-          <wp:inline distT="0" distB="0" distL="0" distR="0" wp14:anchorId="78F1420F" wp14:editId="5A8032C2">
+          <wp:inline distT="0" distB="0" distL="0" distR="0" wp14:anchorId="0AB83A8D" wp14:editId="58AAE101">
             <wp:extent cx="5722620" cy="8745131"/>
             <wp:effectExtent l="0" t="0" r="0" b="0"/>
             <wp:docPr id="6" name="Рисунок 6" descr="https://imgr.whimsical.com/object/Tign1qKpsbCY2SHRjwhhnH"/>
@@ -10096,7 +9981,7 @@
         </w:rPr>
         <w:lastRenderedPageBreak/>
         <w:drawing>
-          <wp:inline distT="0" distB="0" distL="0" distR="0" wp14:anchorId="03281951" wp14:editId="345FEDED">
+          <wp:inline distT="0" distB="0" distL="0" distR="0" wp14:anchorId="2E86BC88" wp14:editId="01FB66BB">
             <wp:extent cx="2353734" cy="4611003"/>
             <wp:effectExtent l="0" t="0" r="8890" b="0"/>
             <wp:docPr id="2" name="Рисунок 2" descr="https://imgr.whimsical.com/object/Da7wB4zb9uMMaMBiU17mm3"/>
@@ -10578,7 +10463,7 @@
       <w:pPr>
         <w:pStyle w:val="30"/>
       </w:pPr>
-      <w:bookmarkStart w:id="10" w:name="_Toc105494157"/>
+      <w:bookmarkStart w:id="10" w:name="_Toc105756019"/>
       <w:r>
         <w:lastRenderedPageBreak/>
         <w:t>Реализация модул</w:t>
@@ -10635,7 +10520,7 @@
           <w:lang w:eastAsia="ru-RU"/>
         </w:rPr>
         <w:drawing>
-          <wp:inline distT="0" distB="0" distL="0" distR="0" wp14:anchorId="5F376B19" wp14:editId="6C14924B">
+          <wp:inline distT="0" distB="0" distL="0" distR="0" wp14:anchorId="24A0C5B0" wp14:editId="46CCBBCB">
             <wp:extent cx="5940425" cy="4299973"/>
             <wp:effectExtent l="0" t="0" r="3175" b="5715"/>
             <wp:docPr id="11" name="Рисунок 11" descr="https://imgr.whimsical.com/object/4rw323p8VptVGxecyCUpoS"/>
@@ -10844,7 +10729,7 @@
         </w:rPr>
         <w:lastRenderedPageBreak/>
         <w:drawing>
-          <wp:inline distT="0" distB="0" distL="0" distR="0" wp14:anchorId="6C3D3CE2" wp14:editId="04558AD7">
+          <wp:inline distT="0" distB="0" distL="0" distR="0" wp14:anchorId="374D36D5" wp14:editId="283D6C49">
             <wp:extent cx="5872892" cy="2157404"/>
             <wp:effectExtent l="0" t="0" r="0" b="0"/>
             <wp:docPr id="15" name="Рисунок 15" descr="https://imgr.whimsical.com/object/7ZezYYRxq2Buy98jU9JuZG"/>
@@ -11065,7 +10950,7 @@
         </w:rPr>
         <w:lastRenderedPageBreak/>
         <w:drawing>
-          <wp:inline distT="0" distB="0" distL="0" distR="0" wp14:anchorId="60BBFA66" wp14:editId="2681FFE9">
+          <wp:inline distT="0" distB="0" distL="0" distR="0" wp14:anchorId="576FFD5E" wp14:editId="7E57D89C">
             <wp:extent cx="5539740" cy="4227414"/>
             <wp:effectExtent l="0" t="0" r="3810" b="1905"/>
             <wp:docPr id="16" name="Рисунок 16"/>
@@ -11621,7 +11506,7 @@
           <w:lang w:eastAsia="ru-RU"/>
         </w:rPr>
         <w:drawing>
-          <wp:inline distT="0" distB="0" distL="0" distR="0" wp14:anchorId="644353DA" wp14:editId="05F4B39B">
+          <wp:inline distT="0" distB="0" distL="0" distR="0" wp14:anchorId="0B1DD43B" wp14:editId="1263A325">
             <wp:extent cx="5940425" cy="3583930"/>
             <wp:effectExtent l="0" t="0" r="3175" b="0"/>
             <wp:docPr id="22" name="Рисунок 22" descr="https://imgr.whimsical.com/object/E327f32VRCYMP6Fa8chBY"/>
@@ -12011,7 +11896,7 @@
       <w:pPr>
         <w:pStyle w:val="30"/>
       </w:pPr>
-      <w:bookmarkStart w:id="11" w:name="_Toc105494158"/>
+      <w:bookmarkStart w:id="11" w:name="_Toc105756020"/>
       <w:r>
         <w:lastRenderedPageBreak/>
         <w:t>Пример применения типовой модели автоматизированных тестов</w:t>
@@ -12361,7 +12246,7 @@
           <w:lang w:eastAsia="ru-RU"/>
         </w:rPr>
         <w:drawing>
-          <wp:inline distT="0" distB="0" distL="0" distR="0" wp14:anchorId="179AF9E2" wp14:editId="2F710BE6">
+          <wp:inline distT="0" distB="0" distL="0" distR="0" wp14:anchorId="13766F67" wp14:editId="419C754B">
             <wp:extent cx="5257800" cy="3388165"/>
             <wp:effectExtent l="0" t="0" r="0" b="3175"/>
             <wp:docPr id="4" name="Рисунок 4"/>
@@ -12551,7 +12436,7 @@
           <w:lang w:eastAsia="ru-RU"/>
         </w:rPr>
         <w:drawing>
-          <wp:inline distT="0" distB="0" distL="0" distR="0" wp14:anchorId="1EE24442" wp14:editId="69615950">
+          <wp:inline distT="0" distB="0" distL="0" distR="0" wp14:anchorId="2A4CA4E6" wp14:editId="595EDF8C">
             <wp:extent cx="5940425" cy="2946400"/>
             <wp:effectExtent l="0" t="0" r="3175" b="6350"/>
             <wp:docPr id="10" name="Рисунок 10"/>
@@ -12680,7 +12565,7 @@
         </w:rPr>
         <w:lastRenderedPageBreak/>
         <w:drawing>
-          <wp:inline distT="0" distB="0" distL="0" distR="0" wp14:anchorId="56AC3AE3" wp14:editId="285BF4BA">
+          <wp:inline distT="0" distB="0" distL="0" distR="0" wp14:anchorId="27B2EF74" wp14:editId="1698F6B5">
             <wp:extent cx="5973264" cy="2260600"/>
             <wp:effectExtent l="0" t="0" r="8890" b="6350"/>
             <wp:docPr id="9" name="Рисунок 9"/>
@@ -13125,7 +13010,7 @@
         </w:rPr>
         <w:lastRenderedPageBreak/>
         <w:drawing>
-          <wp:inline distT="0" distB="0" distL="0" distR="0" wp14:anchorId="6AC84A60" wp14:editId="20DA37AB">
+          <wp:inline distT="0" distB="0" distL="0" distR="0" wp14:anchorId="053D2EC3" wp14:editId="17379A60">
             <wp:extent cx="5143500" cy="3485773"/>
             <wp:effectExtent l="0" t="0" r="0" b="635"/>
             <wp:docPr id="7" name="Рисунок 7"/>
@@ -13323,7 +13208,7 @@
           <w:lang w:eastAsia="ru-RU"/>
         </w:rPr>
         <w:drawing>
-          <wp:inline distT="0" distB="0" distL="0" distR="0" wp14:anchorId="6E965916" wp14:editId="18E48327">
+          <wp:inline distT="0" distB="0" distL="0" distR="0" wp14:anchorId="4B2A1CCE" wp14:editId="299FF310">
             <wp:extent cx="5128260" cy="2323300"/>
             <wp:effectExtent l="0" t="0" r="0" b="1270"/>
             <wp:docPr id="5" name="Рисунок 5"/>
@@ -13475,7 +13360,7 @@
         </w:rPr>
         <w:lastRenderedPageBreak/>
         <w:drawing>
-          <wp:inline distT="0" distB="0" distL="0" distR="0" wp14:anchorId="118820D9" wp14:editId="2E60E8B8">
+          <wp:inline distT="0" distB="0" distL="0" distR="0" wp14:anchorId="783C79B0" wp14:editId="43153CB7">
             <wp:extent cx="5602007" cy="1278467"/>
             <wp:effectExtent l="0" t="0" r="0" b="0"/>
             <wp:docPr id="12" name="Рисунок 12"/>
@@ -13796,7 +13681,7 @@
           <w:lang w:eastAsia="ru-RU"/>
         </w:rPr>
         <w:drawing>
-          <wp:inline distT="0" distB="0" distL="0" distR="0" wp14:anchorId="56CCA40C" wp14:editId="03BE4BF6">
+          <wp:inline distT="0" distB="0" distL="0" distR="0" wp14:anchorId="20C701FD" wp14:editId="0DA401A8">
             <wp:extent cx="5940425" cy="2922905"/>
             <wp:effectExtent l="0" t="0" r="3175" b="0"/>
             <wp:docPr id="13" name="Рисунок 13"/>
@@ -13955,7 +13840,7 @@
           <w:lang w:eastAsia="ru-RU"/>
         </w:rPr>
         <w:drawing>
-          <wp:inline distT="0" distB="0" distL="0" distR="0" wp14:anchorId="3674C98D" wp14:editId="3964EE01">
+          <wp:inline distT="0" distB="0" distL="0" distR="0" wp14:anchorId="67E04D17" wp14:editId="22FA5B00">
             <wp:extent cx="5940425" cy="2907665"/>
             <wp:effectExtent l="0" t="0" r="3175" b="6985"/>
             <wp:docPr id="17" name="Рисунок 17"/>
@@ -14120,7 +14005,7 @@
         </w:rPr>
         <w:lastRenderedPageBreak/>
         <w:drawing>
-          <wp:inline distT="0" distB="0" distL="0" distR="0" wp14:anchorId="700B76A6" wp14:editId="02D3B9CA">
+          <wp:inline distT="0" distB="0" distL="0" distR="0" wp14:anchorId="7981DB33" wp14:editId="05C32952">
             <wp:extent cx="5170714" cy="5568121"/>
             <wp:effectExtent l="0" t="0" r="0" b="0"/>
             <wp:docPr id="19" name="Рисунок 19"/>
@@ -14738,7 +14623,7 @@
           <w:lang w:eastAsia="ru-RU"/>
         </w:rPr>
       </w:pPr>
-      <w:bookmarkStart w:id="12" w:name="_Toc105494159"/>
+      <w:bookmarkStart w:id="12" w:name="_Toc105756021"/>
       <w:r>
         <w:rPr>
           <w:lang w:eastAsia="ru-RU"/>
@@ -14785,7 +14670,7 @@
           <w:lang w:eastAsia="ru-RU"/>
         </w:rPr>
       </w:pPr>
-      <w:bookmarkStart w:id="13" w:name="_Toc105494160"/>
+      <w:bookmarkStart w:id="13" w:name="_Toc105756022"/>
       <w:r>
         <w:rPr>
           <w:lang w:eastAsia="ru-RU"/>
@@ -15074,7 +14959,7 @@
           <w:lang w:eastAsia="ru-RU"/>
         </w:rPr>
       </w:pPr>
-      <w:bookmarkStart w:id="14" w:name="_Toc105494161"/>
+      <w:bookmarkStart w:id="14" w:name="_Toc105756023"/>
       <w:r>
         <w:rPr>
           <w:lang w:eastAsia="ru-RU"/>
@@ -20398,14 +20283,14 @@
         <w:tblLook w:val="04A0" w:firstRow="1" w:lastRow="0" w:firstColumn="1" w:lastColumn="0" w:noHBand="0" w:noVBand="1"/>
       </w:tblPr>
       <w:tblGrid>
-        <w:gridCol w:w="2825"/>
-        <w:gridCol w:w="917"/>
-        <w:gridCol w:w="917"/>
-        <w:gridCol w:w="1001"/>
-        <w:gridCol w:w="917"/>
-        <w:gridCol w:w="919"/>
-        <w:gridCol w:w="921"/>
-        <w:gridCol w:w="1115"/>
+        <w:gridCol w:w="2808"/>
+        <w:gridCol w:w="1010"/>
+        <w:gridCol w:w="900"/>
+        <w:gridCol w:w="1010"/>
+        <w:gridCol w:w="900"/>
+        <w:gridCol w:w="902"/>
+        <w:gridCol w:w="904"/>
+        <w:gridCol w:w="1098"/>
       </w:tblGrid>
       <w:tr>
         <w:trPr>
@@ -20413,7 +20298,7 @@
         </w:trPr>
         <w:tc>
           <w:tcPr>
-            <w:tcW w:w="1482" w:type="pct"/>
+            <w:tcW w:w="1473" w:type="pct"/>
             <w:vMerge w:val="restart"/>
             <w:tcBorders>
               <w:top w:val="single" w:sz="8" w:space="0" w:color="000000"/>
@@ -20455,7 +20340,7 @@
         </w:tc>
         <w:tc>
           <w:tcPr>
-            <w:tcW w:w="2932" w:type="pct"/>
+            <w:tcW w:w="2951" w:type="pct"/>
             <w:gridSpan w:val="6"/>
             <w:tcBorders>
               <w:top w:val="single" w:sz="8" w:space="0" w:color="000000"/>
@@ -20500,7 +20385,7 @@
         </w:tc>
         <w:tc>
           <w:tcPr>
-            <w:tcW w:w="586" w:type="pct"/>
+            <w:tcW w:w="576" w:type="pct"/>
             <w:vMerge w:val="restart"/>
             <w:tcBorders>
               <w:top w:val="single" w:sz="8" w:space="0" w:color="000000"/>
@@ -20542,7 +20427,7 @@
         </w:trPr>
         <w:tc>
           <w:tcPr>
-            <w:tcW w:w="1482" w:type="pct"/>
+            <w:tcW w:w="1473" w:type="pct"/>
             <w:vMerge/>
             <w:tcBorders>
               <w:left w:val="single" w:sz="8" w:space="0" w:color="000000"/>
@@ -20574,7 +20459,7 @@
         </w:tc>
         <w:tc>
           <w:tcPr>
-            <w:tcW w:w="481" w:type="pct"/>
+            <w:tcW w:w="530" w:type="pct"/>
             <w:tcBorders>
               <w:top w:val="single" w:sz="8" w:space="0" w:color="000000"/>
               <w:left w:val="single" w:sz="8" w:space="0" w:color="000000"/>
@@ -20617,7 +20502,7 @@
         </w:tc>
         <w:tc>
           <w:tcPr>
-            <w:tcW w:w="481" w:type="pct"/>
+            <w:tcW w:w="472" w:type="pct"/>
             <w:tcBorders>
               <w:top w:val="single" w:sz="8" w:space="0" w:color="000000"/>
               <w:left w:val="single" w:sz="8" w:space="0" w:color="000000"/>
@@ -20660,7 +20545,7 @@
         </w:tc>
         <w:tc>
           <w:tcPr>
-            <w:tcW w:w="525" w:type="pct"/>
+            <w:tcW w:w="530" w:type="pct"/>
             <w:tcBorders>
               <w:top w:val="single" w:sz="8" w:space="0" w:color="000000"/>
               <w:left w:val="single" w:sz="8" w:space="0" w:color="000000"/>
@@ -20703,7 +20588,7 @@
         </w:tc>
         <w:tc>
           <w:tcPr>
-            <w:tcW w:w="481" w:type="pct"/>
+            <w:tcW w:w="472" w:type="pct"/>
             <w:tcBorders>
               <w:left w:val="single" w:sz="8" w:space="0" w:color="000000"/>
               <w:bottom w:val="single" w:sz="8" w:space="0" w:color="000000"/>
@@ -20739,7 +20624,7 @@
         </w:tc>
         <w:tc>
           <w:tcPr>
-            <w:tcW w:w="482" w:type="pct"/>
+            <w:tcW w:w="473" w:type="pct"/>
             <w:tcBorders>
               <w:left w:val="single" w:sz="8" w:space="0" w:color="000000"/>
               <w:bottom w:val="single" w:sz="8" w:space="0" w:color="000000"/>
@@ -20775,7 +20660,7 @@
         </w:tc>
         <w:tc>
           <w:tcPr>
-            <w:tcW w:w="483" w:type="pct"/>
+            <w:tcW w:w="474" w:type="pct"/>
             <w:tcBorders>
               <w:left w:val="single" w:sz="8" w:space="0" w:color="000000"/>
               <w:bottom w:val="single" w:sz="8" w:space="0" w:color="000000"/>
@@ -20811,7 +20696,7 @@
         </w:tc>
         <w:tc>
           <w:tcPr>
-            <w:tcW w:w="586" w:type="pct"/>
+            <w:tcW w:w="576" w:type="pct"/>
             <w:vMerge/>
             <w:tcBorders>
               <w:left w:val="single" w:sz="8" w:space="0" w:color="000000"/>
@@ -20843,7 +20728,7 @@
         </w:trPr>
         <w:tc>
           <w:tcPr>
-            <w:tcW w:w="1482" w:type="pct"/>
+            <w:tcW w:w="1473" w:type="pct"/>
             <w:tcBorders>
               <w:top w:val="single" w:sz="8" w:space="0" w:color="000000"/>
               <w:left w:val="single" w:sz="8" w:space="0" w:color="000000"/>
@@ -20886,7 +20771,7 @@
         </w:tc>
         <w:tc>
           <w:tcPr>
-            <w:tcW w:w="481" w:type="pct"/>
+            <w:tcW w:w="530" w:type="pct"/>
             <w:tcBorders>
               <w:top w:val="single" w:sz="8" w:space="0" w:color="000000"/>
               <w:left w:val="single" w:sz="8" w:space="0" w:color="000000"/>
@@ -20925,7 +20810,7 @@
         </w:tc>
         <w:tc>
           <w:tcPr>
-            <w:tcW w:w="481" w:type="pct"/>
+            <w:tcW w:w="472" w:type="pct"/>
             <w:tcBorders>
               <w:top w:val="single" w:sz="8" w:space="0" w:color="000000"/>
               <w:left w:val="single" w:sz="8" w:space="0" w:color="000000"/>
@@ -20963,7 +20848,7 @@
         </w:tc>
         <w:tc>
           <w:tcPr>
-            <w:tcW w:w="525" w:type="pct"/>
+            <w:tcW w:w="530" w:type="pct"/>
             <w:tcBorders>
               <w:top w:val="single" w:sz="8" w:space="0" w:color="000000"/>
               <w:left w:val="single" w:sz="8" w:space="0" w:color="000000"/>
@@ -21001,7 +20886,7 @@
         </w:tc>
         <w:tc>
           <w:tcPr>
-            <w:tcW w:w="481" w:type="pct"/>
+            <w:tcW w:w="472" w:type="pct"/>
             <w:tcBorders>
               <w:top w:val="single" w:sz="8" w:space="0" w:color="000000"/>
               <w:left w:val="single" w:sz="8" w:space="0" w:color="000000"/>
@@ -21033,7 +20918,7 @@
         </w:tc>
         <w:tc>
           <w:tcPr>
-            <w:tcW w:w="482" w:type="pct"/>
+            <w:tcW w:w="473" w:type="pct"/>
             <w:tcBorders>
               <w:top w:val="single" w:sz="8" w:space="0" w:color="000000"/>
               <w:left w:val="single" w:sz="8" w:space="0" w:color="000000"/>
@@ -21065,7 +20950,7 @@
         </w:tc>
         <w:tc>
           <w:tcPr>
-            <w:tcW w:w="483" w:type="pct"/>
+            <w:tcW w:w="474" w:type="pct"/>
             <w:tcBorders>
               <w:top w:val="single" w:sz="8" w:space="0" w:color="000000"/>
               <w:left w:val="single" w:sz="8" w:space="0" w:color="000000"/>
@@ -21097,7 +20982,7 @@
         </w:tc>
         <w:tc>
           <w:tcPr>
-            <w:tcW w:w="586" w:type="pct"/>
+            <w:tcW w:w="576" w:type="pct"/>
             <w:tcBorders>
               <w:top w:val="single" w:sz="8" w:space="0" w:color="000000"/>
               <w:left w:val="single" w:sz="8" w:space="0" w:color="000000"/>
@@ -21135,7 +21020,7 @@
         </w:trPr>
         <w:tc>
           <w:tcPr>
-            <w:tcW w:w="1482" w:type="pct"/>
+            <w:tcW w:w="1473" w:type="pct"/>
             <w:tcBorders>
               <w:top w:val="single" w:sz="8" w:space="0" w:color="000000"/>
               <w:left w:val="single" w:sz="8" w:space="0" w:color="000000"/>
@@ -21178,7 +21063,7 @@
         </w:tc>
         <w:tc>
           <w:tcPr>
-            <w:tcW w:w="481" w:type="pct"/>
+            <w:tcW w:w="530" w:type="pct"/>
             <w:tcBorders>
               <w:top w:val="single" w:sz="8" w:space="0" w:color="000000"/>
               <w:left w:val="single" w:sz="8" w:space="0" w:color="000000"/>
@@ -21216,7 +21101,7 @@
         </w:tc>
         <w:tc>
           <w:tcPr>
-            <w:tcW w:w="481" w:type="pct"/>
+            <w:tcW w:w="472" w:type="pct"/>
             <w:tcBorders>
               <w:top w:val="single" w:sz="8" w:space="0" w:color="000000"/>
               <w:left w:val="single" w:sz="8" w:space="0" w:color="000000"/>
@@ -21254,7 +21139,7 @@
         </w:tc>
         <w:tc>
           <w:tcPr>
-            <w:tcW w:w="525" w:type="pct"/>
+            <w:tcW w:w="530" w:type="pct"/>
             <w:tcBorders>
               <w:top w:val="single" w:sz="8" w:space="0" w:color="000000"/>
               <w:left w:val="single" w:sz="8" w:space="0" w:color="000000"/>
@@ -21292,7 +21177,7 @@
         </w:tc>
         <w:tc>
           <w:tcPr>
-            <w:tcW w:w="481" w:type="pct"/>
+            <w:tcW w:w="472" w:type="pct"/>
             <w:tcBorders>
               <w:top w:val="single" w:sz="8" w:space="0" w:color="000000"/>
               <w:left w:val="single" w:sz="8" w:space="0" w:color="000000"/>
@@ -21324,7 +21209,7 @@
         </w:tc>
         <w:tc>
           <w:tcPr>
-            <w:tcW w:w="482" w:type="pct"/>
+            <w:tcW w:w="473" w:type="pct"/>
             <w:tcBorders>
               <w:top w:val="single" w:sz="8" w:space="0" w:color="000000"/>
               <w:left w:val="single" w:sz="8" w:space="0" w:color="000000"/>
@@ -21356,7 +21241,7 @@
         </w:tc>
         <w:tc>
           <w:tcPr>
-            <w:tcW w:w="483" w:type="pct"/>
+            <w:tcW w:w="474" w:type="pct"/>
             <w:tcBorders>
               <w:top w:val="single" w:sz="8" w:space="0" w:color="000000"/>
               <w:left w:val="single" w:sz="8" w:space="0" w:color="000000"/>
@@ -21388,7 +21273,7 @@
         </w:tc>
         <w:tc>
           <w:tcPr>
-            <w:tcW w:w="586" w:type="pct"/>
+            <w:tcW w:w="576" w:type="pct"/>
             <w:tcBorders>
               <w:top w:val="single" w:sz="8" w:space="0" w:color="000000"/>
               <w:left w:val="single" w:sz="8" w:space="0" w:color="000000"/>
@@ -21425,7 +21310,7 @@
         </w:trPr>
         <w:tc>
           <w:tcPr>
-            <w:tcW w:w="1482" w:type="pct"/>
+            <w:tcW w:w="1473" w:type="pct"/>
             <w:tcBorders>
               <w:top w:val="single" w:sz="8" w:space="0" w:color="000000"/>
               <w:left w:val="single" w:sz="8" w:space="0" w:color="000000"/>
@@ -21468,7 +21353,7 @@
         </w:tc>
         <w:tc>
           <w:tcPr>
-            <w:tcW w:w="481" w:type="pct"/>
+            <w:tcW w:w="530" w:type="pct"/>
             <w:tcBorders>
               <w:top w:val="single" w:sz="8" w:space="0" w:color="000000"/>
               <w:left w:val="single" w:sz="8" w:space="0" w:color="000000"/>
@@ -21500,13 +21385,13 @@
                 <w:sz w:val="28"/>
                 <w:szCs w:val="28"/>
               </w:rPr>
-              <w:t>2</w:t>
+              <w:t>1</w:t>
             </w:r>
           </w:p>
         </w:tc>
         <w:tc>
           <w:tcPr>
-            <w:tcW w:w="481" w:type="pct"/>
+            <w:tcW w:w="472" w:type="pct"/>
             <w:tcBorders>
               <w:top w:val="single" w:sz="8" w:space="0" w:color="000000"/>
               <w:left w:val="single" w:sz="8" w:space="0" w:color="000000"/>
@@ -21538,13 +21423,13 @@
                 <w:sz w:val="28"/>
                 <w:szCs w:val="28"/>
               </w:rPr>
-              <w:t>3,5</w:t>
+              <w:t>4</w:t>
             </w:r>
           </w:p>
         </w:tc>
         <w:tc>
           <w:tcPr>
-            <w:tcW w:w="525" w:type="pct"/>
+            <w:tcW w:w="530" w:type="pct"/>
             <w:tcBorders>
               <w:top w:val="single" w:sz="8" w:space="0" w:color="000000"/>
               <w:left w:val="single" w:sz="8" w:space="0" w:color="000000"/>
@@ -21582,7 +21467,7 @@
         </w:tc>
         <w:tc>
           <w:tcPr>
-            <w:tcW w:w="481" w:type="pct"/>
+            <w:tcW w:w="472" w:type="pct"/>
             <w:tcBorders>
               <w:top w:val="single" w:sz="8" w:space="0" w:color="000000"/>
               <w:left w:val="single" w:sz="8" w:space="0" w:color="000000"/>
@@ -21614,7 +21499,7 @@
         </w:tc>
         <w:tc>
           <w:tcPr>
-            <w:tcW w:w="482" w:type="pct"/>
+            <w:tcW w:w="473" w:type="pct"/>
             <w:tcBorders>
               <w:top w:val="single" w:sz="8" w:space="0" w:color="000000"/>
               <w:left w:val="single" w:sz="8" w:space="0" w:color="000000"/>
@@ -21640,13 +21525,13 @@
                 <w:sz w:val="28"/>
                 <w:szCs w:val="28"/>
               </w:rPr>
-              <w:t>4,5</w:t>
+              <w:t>5</w:t>
             </w:r>
           </w:p>
         </w:tc>
         <w:tc>
           <w:tcPr>
-            <w:tcW w:w="483" w:type="pct"/>
+            <w:tcW w:w="474" w:type="pct"/>
             <w:tcBorders>
               <w:top w:val="single" w:sz="8" w:space="0" w:color="000000"/>
               <w:left w:val="single" w:sz="8" w:space="0" w:color="000000"/>
@@ -21678,7 +21563,7 @@
         </w:tc>
         <w:tc>
           <w:tcPr>
-            <w:tcW w:w="586" w:type="pct"/>
+            <w:tcW w:w="576" w:type="pct"/>
             <w:tcBorders>
               <w:top w:val="single" w:sz="8" w:space="0" w:color="000000"/>
               <w:left w:val="single" w:sz="8" w:space="0" w:color="000000"/>
@@ -21715,7 +21600,7 @@
         </w:trPr>
         <w:tc>
           <w:tcPr>
-            <w:tcW w:w="1482" w:type="pct"/>
+            <w:tcW w:w="1473" w:type="pct"/>
             <w:tcBorders>
               <w:top w:val="single" w:sz="8" w:space="0" w:color="000000"/>
               <w:left w:val="single" w:sz="8" w:space="0" w:color="000000"/>
@@ -21758,7 +21643,7 @@
         </w:tc>
         <w:tc>
           <w:tcPr>
-            <w:tcW w:w="481" w:type="pct"/>
+            <w:tcW w:w="530" w:type="pct"/>
             <w:tcBorders>
               <w:top w:val="single" w:sz="8" w:space="0" w:color="000000"/>
               <w:left w:val="single" w:sz="8" w:space="0" w:color="000000"/>
@@ -21796,7 +21681,7 @@
         </w:tc>
         <w:tc>
           <w:tcPr>
-            <w:tcW w:w="481" w:type="pct"/>
+            <w:tcW w:w="472" w:type="pct"/>
             <w:tcBorders>
               <w:top w:val="single" w:sz="8" w:space="0" w:color="000000"/>
               <w:left w:val="single" w:sz="8" w:space="0" w:color="000000"/>
@@ -21834,7 +21719,7 @@
         </w:tc>
         <w:tc>
           <w:tcPr>
-            <w:tcW w:w="525" w:type="pct"/>
+            <w:tcW w:w="530" w:type="pct"/>
             <w:tcBorders>
               <w:top w:val="single" w:sz="8" w:space="0" w:color="000000"/>
               <w:left w:val="single" w:sz="8" w:space="0" w:color="000000"/>
@@ -21872,7 +21757,7 @@
         </w:tc>
         <w:tc>
           <w:tcPr>
-            <w:tcW w:w="481" w:type="pct"/>
+            <w:tcW w:w="472" w:type="pct"/>
             <w:tcBorders>
               <w:top w:val="single" w:sz="8" w:space="0" w:color="000000"/>
               <w:left w:val="single" w:sz="8" w:space="0" w:color="000000"/>
@@ -21904,7 +21789,7 @@
         </w:tc>
         <w:tc>
           <w:tcPr>
-            <w:tcW w:w="482" w:type="pct"/>
+            <w:tcW w:w="473" w:type="pct"/>
             <w:tcBorders>
               <w:top w:val="single" w:sz="8" w:space="0" w:color="000000"/>
               <w:left w:val="single" w:sz="8" w:space="0" w:color="000000"/>
@@ -21936,7 +21821,7 @@
         </w:tc>
         <w:tc>
           <w:tcPr>
-            <w:tcW w:w="483" w:type="pct"/>
+            <w:tcW w:w="474" w:type="pct"/>
             <w:tcBorders>
               <w:top w:val="single" w:sz="8" w:space="0" w:color="000000"/>
               <w:left w:val="single" w:sz="8" w:space="0" w:color="000000"/>
@@ -21968,7 +21853,7 @@
         </w:tc>
         <w:tc>
           <w:tcPr>
-            <w:tcW w:w="586" w:type="pct"/>
+            <w:tcW w:w="576" w:type="pct"/>
             <w:tcBorders>
               <w:top w:val="single" w:sz="8" w:space="0" w:color="000000"/>
               <w:left w:val="single" w:sz="8" w:space="0" w:color="000000"/>
@@ -22005,7 +21890,7 @@
         </w:trPr>
         <w:tc>
           <w:tcPr>
-            <w:tcW w:w="1482" w:type="pct"/>
+            <w:tcW w:w="1473" w:type="pct"/>
             <w:tcBorders>
               <w:top w:val="single" w:sz="8" w:space="0" w:color="000000"/>
               <w:left w:val="single" w:sz="8" w:space="0" w:color="000000"/>
@@ -22048,7 +21933,7 @@
         </w:tc>
         <w:tc>
           <w:tcPr>
-            <w:tcW w:w="481" w:type="pct"/>
+            <w:tcW w:w="530" w:type="pct"/>
             <w:tcBorders>
               <w:top w:val="single" w:sz="8" w:space="0" w:color="000000"/>
               <w:left w:val="single" w:sz="8" w:space="0" w:color="000000"/>
@@ -22080,13 +21965,13 @@
                 <w:sz w:val="28"/>
                 <w:szCs w:val="28"/>
               </w:rPr>
-              <w:t>1,5</w:t>
+              <w:t>1</w:t>
             </w:r>
           </w:p>
         </w:tc>
         <w:tc>
           <w:tcPr>
-            <w:tcW w:w="481" w:type="pct"/>
+            <w:tcW w:w="472" w:type="pct"/>
             <w:tcBorders>
               <w:top w:val="single" w:sz="8" w:space="0" w:color="000000"/>
               <w:left w:val="single" w:sz="8" w:space="0" w:color="000000"/>
@@ -22124,7 +22009,7 @@
         </w:tc>
         <w:tc>
           <w:tcPr>
-            <w:tcW w:w="525" w:type="pct"/>
+            <w:tcW w:w="530" w:type="pct"/>
             <w:tcBorders>
               <w:top w:val="single" w:sz="8" w:space="0" w:color="000000"/>
               <w:left w:val="single" w:sz="8" w:space="0" w:color="000000"/>
@@ -22162,7 +22047,7 @@
         </w:tc>
         <w:tc>
           <w:tcPr>
-            <w:tcW w:w="481" w:type="pct"/>
+            <w:tcW w:w="472" w:type="pct"/>
             <w:tcBorders>
               <w:top w:val="single" w:sz="8" w:space="0" w:color="000000"/>
               <w:left w:val="single" w:sz="8" w:space="0" w:color="000000"/>
@@ -22194,7 +22079,7 @@
         </w:tc>
         <w:tc>
           <w:tcPr>
-            <w:tcW w:w="482" w:type="pct"/>
+            <w:tcW w:w="473" w:type="pct"/>
             <w:tcBorders>
               <w:top w:val="single" w:sz="8" w:space="0" w:color="000000"/>
               <w:left w:val="single" w:sz="8" w:space="0" w:color="000000"/>
@@ -22220,13 +22105,13 @@
                 <w:sz w:val="28"/>
                 <w:szCs w:val="28"/>
               </w:rPr>
-              <w:t>3,5</w:t>
+              <w:t>4</w:t>
             </w:r>
           </w:p>
         </w:tc>
         <w:tc>
           <w:tcPr>
-            <w:tcW w:w="483" w:type="pct"/>
+            <w:tcW w:w="474" w:type="pct"/>
             <w:tcBorders>
               <w:top w:val="single" w:sz="8" w:space="0" w:color="000000"/>
               <w:left w:val="single" w:sz="8" w:space="0" w:color="000000"/>
@@ -22258,7 +22143,7 @@
         </w:tc>
         <w:tc>
           <w:tcPr>
-            <w:tcW w:w="586" w:type="pct"/>
+            <w:tcW w:w="576" w:type="pct"/>
             <w:tcBorders>
               <w:top w:val="single" w:sz="8" w:space="0" w:color="000000"/>
               <w:left w:val="single" w:sz="8" w:space="0" w:color="000000"/>
@@ -22295,7 +22180,7 @@
         </w:trPr>
         <w:tc>
           <w:tcPr>
-            <w:tcW w:w="1482" w:type="pct"/>
+            <w:tcW w:w="1473" w:type="pct"/>
             <w:tcBorders>
               <w:top w:val="single" w:sz="8" w:space="0" w:color="000000"/>
               <w:left w:val="single" w:sz="8" w:space="0" w:color="000000"/>
@@ -22347,7 +22232,7 @@
         </w:tc>
         <w:tc>
           <w:tcPr>
-            <w:tcW w:w="481" w:type="pct"/>
+            <w:tcW w:w="530" w:type="pct"/>
             <w:tcBorders>
               <w:top w:val="single" w:sz="8" w:space="0" w:color="000000"/>
               <w:left w:val="single" w:sz="8" w:space="0" w:color="000000"/>
@@ -22385,7 +22270,7 @@
         </w:tc>
         <w:tc>
           <w:tcPr>
-            <w:tcW w:w="481" w:type="pct"/>
+            <w:tcW w:w="472" w:type="pct"/>
             <w:tcBorders>
               <w:top w:val="single" w:sz="8" w:space="0" w:color="000000"/>
               <w:left w:val="single" w:sz="8" w:space="0" w:color="000000"/>
@@ -22423,7 +22308,7 @@
         </w:tc>
         <w:tc>
           <w:tcPr>
-            <w:tcW w:w="525" w:type="pct"/>
+            <w:tcW w:w="530" w:type="pct"/>
             <w:tcBorders>
               <w:top w:val="single" w:sz="8" w:space="0" w:color="000000"/>
               <w:left w:val="single" w:sz="8" w:space="0" w:color="000000"/>
@@ -22461,7 +22346,7 @@
         </w:tc>
         <w:tc>
           <w:tcPr>
-            <w:tcW w:w="481" w:type="pct"/>
+            <w:tcW w:w="472" w:type="pct"/>
             <w:tcBorders>
               <w:top w:val="single" w:sz="8" w:space="0" w:color="000000"/>
               <w:left w:val="single" w:sz="8" w:space="0" w:color="000000"/>
@@ -22493,7 +22378,7 @@
         </w:tc>
         <w:tc>
           <w:tcPr>
-            <w:tcW w:w="482" w:type="pct"/>
+            <w:tcW w:w="473" w:type="pct"/>
             <w:tcBorders>
               <w:top w:val="single" w:sz="8" w:space="0" w:color="000000"/>
               <w:left w:val="single" w:sz="8" w:space="0" w:color="000000"/>
@@ -22525,7 +22410,7 @@
         </w:tc>
         <w:tc>
           <w:tcPr>
-            <w:tcW w:w="483" w:type="pct"/>
+            <w:tcW w:w="474" w:type="pct"/>
             <w:tcBorders>
               <w:top w:val="single" w:sz="8" w:space="0" w:color="000000"/>
               <w:left w:val="single" w:sz="8" w:space="0" w:color="000000"/>
@@ -22557,7 +22442,7 @@
         </w:tc>
         <w:tc>
           <w:tcPr>
-            <w:tcW w:w="586" w:type="pct"/>
+            <w:tcW w:w="576" w:type="pct"/>
             <w:tcBorders>
               <w:top w:val="single" w:sz="8" w:space="0" w:color="000000"/>
               <w:left w:val="single" w:sz="8" w:space="0" w:color="000000"/>
@@ -22594,7 +22479,7 @@
         </w:trPr>
         <w:tc>
           <w:tcPr>
-            <w:tcW w:w="1482" w:type="pct"/>
+            <w:tcW w:w="1473" w:type="pct"/>
             <w:tcBorders>
               <w:top w:val="single" w:sz="8" w:space="0" w:color="000000"/>
               <w:left w:val="single" w:sz="8" w:space="0" w:color="000000"/>
@@ -22646,7 +22531,7 @@
         </w:tc>
         <w:tc>
           <w:tcPr>
-            <w:tcW w:w="481" w:type="pct"/>
+            <w:tcW w:w="530" w:type="pct"/>
             <w:tcBorders>
               <w:top w:val="single" w:sz="8" w:space="0" w:color="000000"/>
               <w:left w:val="single" w:sz="8" w:space="0" w:color="000000"/>
@@ -22684,7 +22569,7 @@
         </w:tc>
         <w:tc>
           <w:tcPr>
-            <w:tcW w:w="481" w:type="pct"/>
+            <w:tcW w:w="472" w:type="pct"/>
             <w:tcBorders>
               <w:top w:val="single" w:sz="8" w:space="0" w:color="000000"/>
               <w:left w:val="single" w:sz="8" w:space="0" w:color="000000"/>
@@ -22722,7 +22607,7 @@
         </w:tc>
         <w:tc>
           <w:tcPr>
-            <w:tcW w:w="525" w:type="pct"/>
+            <w:tcW w:w="530" w:type="pct"/>
             <w:tcBorders>
               <w:top w:val="single" w:sz="8" w:space="0" w:color="000000"/>
               <w:left w:val="single" w:sz="8" w:space="0" w:color="000000"/>
@@ -22760,7 +22645,7 @@
         </w:tc>
         <w:tc>
           <w:tcPr>
-            <w:tcW w:w="481" w:type="pct"/>
+            <w:tcW w:w="472" w:type="pct"/>
             <w:tcBorders>
               <w:top w:val="single" w:sz="8" w:space="0" w:color="000000"/>
               <w:left w:val="single" w:sz="8" w:space="0" w:color="000000"/>
@@ -22792,7 +22677,7 @@
         </w:tc>
         <w:tc>
           <w:tcPr>
-            <w:tcW w:w="482" w:type="pct"/>
+            <w:tcW w:w="473" w:type="pct"/>
             <w:tcBorders>
               <w:top w:val="single" w:sz="8" w:space="0" w:color="000000"/>
               <w:left w:val="single" w:sz="8" w:space="0" w:color="000000"/>
@@ -22824,7 +22709,7 @@
         </w:tc>
         <w:tc>
           <w:tcPr>
-            <w:tcW w:w="483" w:type="pct"/>
+            <w:tcW w:w="474" w:type="pct"/>
             <w:tcBorders>
               <w:top w:val="single" w:sz="8" w:space="0" w:color="000000"/>
               <w:left w:val="single" w:sz="8" w:space="0" w:color="000000"/>
@@ -22856,7 +22741,7 @@
         </w:tc>
         <w:tc>
           <w:tcPr>
-            <w:tcW w:w="586" w:type="pct"/>
+            <w:tcW w:w="576" w:type="pct"/>
             <w:tcBorders>
               <w:top w:val="single" w:sz="8" w:space="0" w:color="000000"/>
               <w:left w:val="single" w:sz="8" w:space="0" w:color="000000"/>
@@ -22893,7 +22778,7 @@
         </w:trPr>
         <w:tc>
           <w:tcPr>
-            <w:tcW w:w="1482" w:type="pct"/>
+            <w:tcW w:w="1473" w:type="pct"/>
             <w:tcBorders>
               <w:top w:val="single" w:sz="8" w:space="0" w:color="000000"/>
               <w:left w:val="single" w:sz="8" w:space="0" w:color="000000"/>
@@ -22945,7 +22830,7 @@
         </w:tc>
         <w:tc>
           <w:tcPr>
-            <w:tcW w:w="481" w:type="pct"/>
+            <w:tcW w:w="530" w:type="pct"/>
             <w:tcBorders>
               <w:top w:val="single" w:sz="8" w:space="0" w:color="000000"/>
               <w:left w:val="single" w:sz="8" w:space="0" w:color="000000"/>
@@ -22983,7 +22868,7 @@
         </w:tc>
         <w:tc>
           <w:tcPr>
-            <w:tcW w:w="481" w:type="pct"/>
+            <w:tcW w:w="472" w:type="pct"/>
             <w:tcBorders>
               <w:top w:val="single" w:sz="8" w:space="0" w:color="000000"/>
               <w:left w:val="single" w:sz="8" w:space="0" w:color="000000"/>
@@ -23021,7 +22906,7 @@
         </w:tc>
         <w:tc>
           <w:tcPr>
-            <w:tcW w:w="525" w:type="pct"/>
+            <w:tcW w:w="530" w:type="pct"/>
             <w:tcBorders>
               <w:top w:val="single" w:sz="8" w:space="0" w:color="000000"/>
               <w:left w:val="single" w:sz="8" w:space="0" w:color="000000"/>
@@ -23059,7 +22944,7 @@
         </w:tc>
         <w:tc>
           <w:tcPr>
-            <w:tcW w:w="481" w:type="pct"/>
+            <w:tcW w:w="472" w:type="pct"/>
             <w:tcBorders>
               <w:top w:val="single" w:sz="8" w:space="0" w:color="000000"/>
               <w:left w:val="single" w:sz="8" w:space="0" w:color="000000"/>
@@ -23091,7 +22976,7 @@
         </w:tc>
         <w:tc>
           <w:tcPr>
-            <w:tcW w:w="482" w:type="pct"/>
+            <w:tcW w:w="473" w:type="pct"/>
             <w:tcBorders>
               <w:top w:val="single" w:sz="8" w:space="0" w:color="000000"/>
               <w:left w:val="single" w:sz="8" w:space="0" w:color="000000"/>
@@ -23123,7 +23008,7 @@
         </w:tc>
         <w:tc>
           <w:tcPr>
-            <w:tcW w:w="483" w:type="pct"/>
+            <w:tcW w:w="474" w:type="pct"/>
             <w:tcBorders>
               <w:top w:val="single" w:sz="8" w:space="0" w:color="000000"/>
               <w:left w:val="single" w:sz="8" w:space="0" w:color="000000"/>
@@ -23155,7 +23040,7 @@
         </w:tc>
         <w:tc>
           <w:tcPr>
-            <w:tcW w:w="586" w:type="pct"/>
+            <w:tcW w:w="576" w:type="pct"/>
             <w:tcBorders>
               <w:top w:val="single" w:sz="8" w:space="0" w:color="000000"/>
               <w:left w:val="single" w:sz="8" w:space="0" w:color="000000"/>
@@ -23192,7 +23077,7 @@
         </w:trPr>
         <w:tc>
           <w:tcPr>
-            <w:tcW w:w="1482" w:type="pct"/>
+            <w:tcW w:w="1473" w:type="pct"/>
             <w:tcBorders>
               <w:top w:val="single" w:sz="8" w:space="0" w:color="000000"/>
               <w:left w:val="single" w:sz="8" w:space="0" w:color="000000"/>
@@ -23244,7 +23129,7 @@
         </w:tc>
         <w:tc>
           <w:tcPr>
-            <w:tcW w:w="481" w:type="pct"/>
+            <w:tcW w:w="530" w:type="pct"/>
             <w:tcBorders>
               <w:top w:val="single" w:sz="8" w:space="0" w:color="000000"/>
               <w:left w:val="single" w:sz="8" w:space="0" w:color="000000"/>
@@ -23282,7 +23167,7 @@
         </w:tc>
         <w:tc>
           <w:tcPr>
-            <w:tcW w:w="481" w:type="pct"/>
+            <w:tcW w:w="472" w:type="pct"/>
             <w:tcBorders>
               <w:top w:val="single" w:sz="8" w:space="0" w:color="000000"/>
               <w:left w:val="single" w:sz="8" w:space="0" w:color="000000"/>
@@ -23320,7 +23205,7 @@
         </w:tc>
         <w:tc>
           <w:tcPr>
-            <w:tcW w:w="525" w:type="pct"/>
+            <w:tcW w:w="530" w:type="pct"/>
             <w:tcBorders>
               <w:top w:val="single" w:sz="8" w:space="0" w:color="000000"/>
               <w:left w:val="single" w:sz="8" w:space="0" w:color="000000"/>
@@ -23358,7 +23243,7 @@
         </w:tc>
         <w:tc>
           <w:tcPr>
-            <w:tcW w:w="481" w:type="pct"/>
+            <w:tcW w:w="472" w:type="pct"/>
             <w:tcBorders>
               <w:top w:val="single" w:sz="8" w:space="0" w:color="000000"/>
               <w:left w:val="single" w:sz="8" w:space="0" w:color="000000"/>
@@ -23390,7 +23275,7 @@
         </w:tc>
         <w:tc>
           <w:tcPr>
-            <w:tcW w:w="482" w:type="pct"/>
+            <w:tcW w:w="473" w:type="pct"/>
             <w:tcBorders>
               <w:top w:val="single" w:sz="8" w:space="0" w:color="000000"/>
               <w:left w:val="single" w:sz="8" w:space="0" w:color="000000"/>
@@ -23422,7 +23307,7 @@
         </w:tc>
         <w:tc>
           <w:tcPr>
-            <w:tcW w:w="483" w:type="pct"/>
+            <w:tcW w:w="474" w:type="pct"/>
             <w:tcBorders>
               <w:top w:val="single" w:sz="8" w:space="0" w:color="000000"/>
               <w:left w:val="single" w:sz="8" w:space="0" w:color="000000"/>
@@ -23454,7 +23339,7 @@
         </w:tc>
         <w:tc>
           <w:tcPr>
-            <w:tcW w:w="586" w:type="pct"/>
+            <w:tcW w:w="576" w:type="pct"/>
             <w:tcBorders>
               <w:top w:val="single" w:sz="8" w:space="0" w:color="000000"/>
               <w:left w:val="single" w:sz="8" w:space="0" w:color="000000"/>
@@ -23491,7 +23376,7 @@
         </w:trPr>
         <w:tc>
           <w:tcPr>
-            <w:tcW w:w="1482" w:type="pct"/>
+            <w:tcW w:w="1473" w:type="pct"/>
             <w:tcBorders>
               <w:top w:val="single" w:sz="8" w:space="0" w:color="000000"/>
               <w:left w:val="single" w:sz="8" w:space="0" w:color="000000"/>
@@ -23543,7 +23428,7 @@
         </w:tc>
         <w:tc>
           <w:tcPr>
-            <w:tcW w:w="481" w:type="pct"/>
+            <w:tcW w:w="530" w:type="pct"/>
             <w:tcBorders>
               <w:top w:val="single" w:sz="8" w:space="0" w:color="000000"/>
               <w:left w:val="single" w:sz="8" w:space="0" w:color="000000"/>
@@ -23581,7 +23466,7 @@
         </w:tc>
         <w:tc>
           <w:tcPr>
-            <w:tcW w:w="481" w:type="pct"/>
+            <w:tcW w:w="472" w:type="pct"/>
             <w:tcBorders>
               <w:top w:val="single" w:sz="8" w:space="0" w:color="000000"/>
               <w:left w:val="single" w:sz="8" w:space="0" w:color="000000"/>
@@ -23613,13 +23498,13 @@
                 <w:sz w:val="28"/>
                 <w:szCs w:val="28"/>
               </w:rPr>
-              <w:t>2</w:t>
+              <w:t>3</w:t>
             </w:r>
           </w:p>
         </w:tc>
         <w:tc>
           <w:tcPr>
-            <w:tcW w:w="525" w:type="pct"/>
+            <w:tcW w:w="530" w:type="pct"/>
             <w:tcBorders>
               <w:top w:val="single" w:sz="8" w:space="0" w:color="000000"/>
               <w:left w:val="single" w:sz="8" w:space="0" w:color="000000"/>
@@ -23657,7 +23542,7 @@
         </w:tc>
         <w:tc>
           <w:tcPr>
-            <w:tcW w:w="481" w:type="pct"/>
+            <w:tcW w:w="472" w:type="pct"/>
             <w:tcBorders>
               <w:top w:val="single" w:sz="8" w:space="0" w:color="000000"/>
               <w:left w:val="single" w:sz="8" w:space="0" w:color="000000"/>
@@ -23683,13 +23568,13 @@
                 <w:sz w:val="28"/>
                 <w:szCs w:val="28"/>
               </w:rPr>
-              <w:t>6</w:t>
+              <w:t>5,5</w:t>
             </w:r>
           </w:p>
         </w:tc>
         <w:tc>
           <w:tcPr>
-            <w:tcW w:w="482" w:type="pct"/>
+            <w:tcW w:w="473" w:type="pct"/>
             <w:tcBorders>
               <w:top w:val="single" w:sz="8" w:space="0" w:color="000000"/>
               <w:left w:val="single" w:sz="8" w:space="0" w:color="000000"/>
@@ -23721,7 +23606,7 @@
         </w:tc>
         <w:tc>
           <w:tcPr>
-            <w:tcW w:w="483" w:type="pct"/>
+            <w:tcW w:w="474" w:type="pct"/>
             <w:tcBorders>
               <w:top w:val="single" w:sz="8" w:space="0" w:color="000000"/>
               <w:left w:val="single" w:sz="8" w:space="0" w:color="000000"/>
@@ -23747,13 +23632,13 @@
                 <w:sz w:val="28"/>
                 <w:szCs w:val="28"/>
               </w:rPr>
-              <w:t>6</w:t>
+              <w:t>5,5</w:t>
             </w:r>
           </w:p>
         </w:tc>
         <w:tc>
           <w:tcPr>
-            <w:tcW w:w="586" w:type="pct"/>
+            <w:tcW w:w="576" w:type="pct"/>
             <w:tcBorders>
               <w:top w:val="single" w:sz="8" w:space="0" w:color="000000"/>
               <w:left w:val="single" w:sz="8" w:space="0" w:color="000000"/>
@@ -23790,7 +23675,7 @@
         </w:trPr>
         <w:tc>
           <w:tcPr>
-            <w:tcW w:w="1482" w:type="pct"/>
+            <w:tcW w:w="1473" w:type="pct"/>
             <w:tcBorders>
               <w:top w:val="single" w:sz="8" w:space="0" w:color="000000"/>
               <w:left w:val="single" w:sz="8" w:space="0" w:color="000000"/>
@@ -23852,7 +23737,7 @@
                         <w:rFonts w:ascii="Cambria Math" w:eastAsiaTheme="minorEastAsia" w:hAnsi="Cambria Math"/>
                         <w:szCs w:val="28"/>
                       </w:rPr>
-                      <m:t>j</m:t>
+                      <m:t>i</m:t>
                     </m:r>
                   </m:sub>
                 </m:sSub>
@@ -23984,7 +23869,7 @@
         </w:tc>
         <w:tc>
           <w:tcPr>
-            <w:tcW w:w="481" w:type="pct"/>
+            <w:tcW w:w="530" w:type="pct"/>
             <w:tcBorders>
               <w:top w:val="single" w:sz="8" w:space="0" w:color="000000"/>
               <w:left w:val="single" w:sz="8" w:space="0" w:color="000000"/>
@@ -24017,13 +23902,13 @@
                 <w:sz w:val="28"/>
                 <w:szCs w:val="28"/>
               </w:rPr>
-              <w:t>17</w:t>
+              <w:t>15,5</w:t>
             </w:r>
           </w:p>
         </w:tc>
         <w:tc>
           <w:tcPr>
-            <w:tcW w:w="481" w:type="pct"/>
+            <w:tcW w:w="472" w:type="pct"/>
             <w:tcBorders>
               <w:top w:val="single" w:sz="8" w:space="0" w:color="000000"/>
               <w:left w:val="single" w:sz="8" w:space="0" w:color="000000"/>
@@ -24055,13 +23940,13 @@
                 <w:sz w:val="28"/>
                 <w:szCs w:val="28"/>
               </w:rPr>
-              <w:t>44,5</w:t>
+              <w:t>46</w:t>
             </w:r>
           </w:p>
         </w:tc>
         <w:tc>
           <w:tcPr>
-            <w:tcW w:w="525" w:type="pct"/>
+            <w:tcW w:w="530" w:type="pct"/>
             <w:tcBorders>
               <w:top w:val="single" w:sz="8" w:space="0" w:color="000000"/>
               <w:left w:val="single" w:sz="8" w:space="0" w:color="000000"/>
@@ -24099,7 +23984,7 @@
         </w:tc>
         <w:tc>
           <w:tcPr>
-            <w:tcW w:w="481" w:type="pct"/>
+            <w:tcW w:w="472" w:type="pct"/>
             <w:tcBorders>
               <w:top w:val="single" w:sz="8" w:space="0" w:color="000000"/>
               <w:left w:val="single" w:sz="8" w:space="0" w:color="000000"/>
@@ -24125,13 +24010,13 @@
                 <w:sz w:val="28"/>
                 <w:szCs w:val="28"/>
               </w:rPr>
-              <w:t>55</w:t>
+              <w:t>54,5</w:t>
             </w:r>
           </w:p>
         </w:tc>
         <w:tc>
           <w:tcPr>
-            <w:tcW w:w="482" w:type="pct"/>
+            <w:tcW w:w="473" w:type="pct"/>
             <w:tcBorders>
               <w:top w:val="single" w:sz="8" w:space="0" w:color="000000"/>
               <w:left w:val="single" w:sz="8" w:space="0" w:color="000000"/>
@@ -24157,13 +24042,13 @@
                 <w:sz w:val="28"/>
                 <w:szCs w:val="28"/>
               </w:rPr>
-              <w:t>37,5</w:t>
+              <w:t>38,5</w:t>
             </w:r>
           </w:p>
         </w:tc>
         <w:tc>
           <w:tcPr>
-            <w:tcW w:w="483" w:type="pct"/>
+            <w:tcW w:w="474" w:type="pct"/>
             <w:tcBorders>
               <w:top w:val="single" w:sz="8" w:space="0" w:color="000000"/>
               <w:left w:val="single" w:sz="8" w:space="0" w:color="000000"/>
@@ -24189,13 +24074,13 @@
                 <w:sz w:val="28"/>
                 <w:szCs w:val="28"/>
               </w:rPr>
-              <w:t>39,5</w:t>
+              <w:t>39</w:t>
             </w:r>
           </w:p>
         </w:tc>
         <w:tc>
           <w:tcPr>
-            <w:tcW w:w="586" w:type="pct"/>
+            <w:tcW w:w="576" w:type="pct"/>
             <w:tcBorders>
               <w:top w:val="single" w:sz="8" w:space="0" w:color="000000"/>
               <w:left w:val="single" w:sz="8" w:space="0" w:color="000000"/>
@@ -24234,7 +24119,7 @@
         </w:trPr>
         <w:tc>
           <w:tcPr>
-            <w:tcW w:w="1482" w:type="pct"/>
+            <w:tcW w:w="1473" w:type="pct"/>
             <w:tcBorders>
               <w:top w:val="single" w:sz="8" w:space="0" w:color="000000"/>
               <w:left w:val="single" w:sz="8" w:space="0" w:color="000000"/>
@@ -24453,7 +24338,7 @@
         </w:tc>
         <w:tc>
           <w:tcPr>
-            <w:tcW w:w="481" w:type="pct"/>
+            <w:tcW w:w="530" w:type="pct"/>
             <w:tcBorders>
               <w:top w:val="single" w:sz="8" w:space="0" w:color="000000"/>
               <w:left w:val="single" w:sz="8" w:space="0" w:color="000000"/>
@@ -24486,13 +24371,13 @@
                 <w:sz w:val="28"/>
                 <w:szCs w:val="28"/>
               </w:rPr>
-              <w:t>324</w:t>
+              <w:t>380,25</w:t>
             </w:r>
           </w:p>
         </w:tc>
         <w:tc>
           <w:tcPr>
-            <w:tcW w:w="481" w:type="pct"/>
+            <w:tcW w:w="472" w:type="pct"/>
             <w:tcBorders>
               <w:top w:val="single" w:sz="8" w:space="0" w:color="000000"/>
               <w:left w:val="single" w:sz="8" w:space="0" w:color="000000"/>
@@ -24524,13 +24409,13 @@
                 <w:sz w:val="28"/>
                 <w:szCs w:val="28"/>
               </w:rPr>
-              <w:t>90,25</w:t>
+              <w:t>121</w:t>
             </w:r>
           </w:p>
         </w:tc>
         <w:tc>
           <w:tcPr>
-            <w:tcW w:w="525" w:type="pct"/>
+            <w:tcW w:w="530" w:type="pct"/>
             <w:tcBorders>
               <w:top w:val="single" w:sz="8" w:space="0" w:color="000000"/>
               <w:left w:val="single" w:sz="8" w:space="0" w:color="000000"/>
@@ -24568,7 +24453,7 @@
         </w:tc>
         <w:tc>
           <w:tcPr>
-            <w:tcW w:w="481" w:type="pct"/>
+            <w:tcW w:w="472" w:type="pct"/>
             <w:tcBorders>
               <w:top w:val="single" w:sz="8" w:space="0" w:color="000000"/>
               <w:left w:val="single" w:sz="8" w:space="0" w:color="000000"/>
@@ -24594,13 +24479,13 @@
                 <w:sz w:val="28"/>
                 <w:szCs w:val="28"/>
               </w:rPr>
-              <w:t>400</w:t>
+              <w:t>380,25</w:t>
             </w:r>
           </w:p>
         </w:tc>
         <w:tc>
           <w:tcPr>
-            <w:tcW w:w="482" w:type="pct"/>
+            <w:tcW w:w="473" w:type="pct"/>
             <w:tcBorders>
               <w:top w:val="single" w:sz="8" w:space="0" w:color="000000"/>
               <w:left w:val="single" w:sz="8" w:space="0" w:color="000000"/>
@@ -24626,13 +24511,13 @@
                 <w:sz w:val="28"/>
                 <w:szCs w:val="28"/>
               </w:rPr>
-              <w:t>6,25</w:t>
+              <w:t>12,25</w:t>
             </w:r>
           </w:p>
         </w:tc>
         <w:tc>
           <w:tcPr>
-            <w:tcW w:w="483" w:type="pct"/>
+            <w:tcW w:w="474" w:type="pct"/>
             <w:tcBorders>
               <w:top w:val="single" w:sz="8" w:space="0" w:color="000000"/>
               <w:left w:val="single" w:sz="8" w:space="0" w:color="000000"/>
@@ -24658,13 +24543,13 @@
                 <w:sz w:val="28"/>
                 <w:szCs w:val="28"/>
               </w:rPr>
-              <w:t>20,25</w:t>
+              <w:t>16</w:t>
             </w:r>
           </w:p>
         </w:tc>
         <w:tc>
           <w:tcPr>
-            <w:tcW w:w="586" w:type="pct"/>
+            <w:tcW w:w="576" w:type="pct"/>
             <w:tcBorders>
               <w:top w:val="single" w:sz="8" w:space="0" w:color="000000"/>
               <w:left w:val="single" w:sz="8" w:space="0" w:color="000000"/>
@@ -24685,6 +24570,15 @@
                 <w:lang w:eastAsia="ru-RU"/>
               </w:rPr>
             </w:pPr>
+            <w:r>
+              <w:rPr>
+                <w:rFonts w:ascii="Times New Roman" w:eastAsia="Times New Roman" w:hAnsi="Times New Roman"/>
+                <w:sz w:val="28"/>
+                <w:szCs w:val="24"/>
+                <w:lang w:eastAsia="ru-RU"/>
+              </w:rPr>
+              <w:t>1252</w:t>
+            </w:r>
           </w:p>
         </w:tc>
       </w:tr>
@@ -24711,7 +24605,7 @@
           <w:lang w:eastAsia="ru-RU"/>
         </w:rPr>
       </w:pPr>
-      <w:bookmarkStart w:id="17" w:name="_Toc105494162"/>
+      <w:bookmarkStart w:id="17" w:name="_Toc105756024"/>
       <w:r>
         <w:lastRenderedPageBreak/>
         <w:t xml:space="preserve">Проверка правильности нормализации </w:t>
@@ -25032,7 +24926,7 @@
           <w:kern w:val="32"/>
           <w:sz w:val="28"/>
           <w:szCs w:val="28"/>
-          <w:lang w:val="en-US" w:eastAsia="ru-RU"/>
+          <w:lang w:eastAsia="ru-RU"/>
         </w:rPr>
       </w:pPr>
       <w:r>
@@ -25114,7 +25008,18 @@
           <w:szCs w:val="28"/>
           <w:lang w:val="en-US" w:eastAsia="ru-RU"/>
         </w:rPr>
-        <w:t xml:space="preserve">m – </w:t>
+        <w:t>m</w:t>
+      </w:r>
+      <w:r>
+        <w:rPr>
+          <w:rFonts w:ascii="Times New Roman" w:eastAsia="Times New Roman" w:hAnsi="Times New Roman"/>
+          <w:color w:val="000000"/>
+          <w:kern w:val="32"/>
+          <w:sz w:val="28"/>
+          <w:szCs w:val="28"/>
+          <w:lang w:eastAsia="ru-RU"/>
+        </w:rPr>
+        <w:t xml:space="preserve"> – </w:t>
       </w:r>
       <w:r>
         <w:rPr>
@@ -25345,34 +25250,7 @@
                   <w:szCs w:val="28"/>
                   <w:lang w:val="en-US"/>
                 </w:rPr>
-                <m:t>=210</m:t>
-              </m:r>
-              <m:r>
-                <w:rPr>
-                  <w:rFonts w:ascii="Cambria Math" w:hAnsi="Cambria Math"/>
-                  <w:sz w:val="28"/>
-                  <w:szCs w:val="28"/>
-                  <w:lang w:val="en-US"/>
-                </w:rPr>
-                <m:t xml:space="preserve"> </m:t>
-              </m:r>
-              <m:r>
-                <w:rPr>
-                  <w:rFonts w:ascii="Cambria Math" w:hAnsi="Cambria Math"/>
-                  <w:sz w:val="28"/>
-                  <w:szCs w:val="28"/>
-                  <w:lang w:val="en-US"/>
-                </w:rPr>
-                <m:t xml:space="preserve">                     </m:t>
-              </m:r>
-              <m:r>
-                <w:rPr>
-                  <w:rFonts w:ascii="Cambria Math" w:hAnsi="Cambria Math"/>
-                  <w:sz w:val="28"/>
-                  <w:szCs w:val="28"/>
-                  <w:lang w:val="en-US"/>
-                </w:rPr>
-                <m:t xml:space="preserve">               (2)</m:t>
+                <m:t>=210                                     (2)</m:t>
               </m:r>
             </m:e>
           </m:nary>
@@ -25485,7 +25363,7 @@
       <w:pPr>
         <w:pStyle w:val="30"/>
       </w:pPr>
-      <w:bookmarkStart w:id="18" w:name="_Toc105494163"/>
+      <w:bookmarkStart w:id="18" w:name="_Toc105756025"/>
       <w:r>
         <w:lastRenderedPageBreak/>
         <w:t xml:space="preserve">Проверка значимости коэффициента </w:t>
@@ -25498,6 +25376,7 @@
       <w:r>
         <w:t>.</w:t>
       </w:r>
+      <w:bookmarkEnd w:id="18"/>
     </w:p>
     <w:p>
       <w:pPr>
@@ -25895,19 +25774,7 @@
             <w:rPr>
               <w:rFonts w:ascii="Cambria Math" w:eastAsiaTheme="minorEastAsia" w:hAnsi="Cambria Math"/>
             </w:rPr>
-            <m:t xml:space="preserve">          </m:t>
-          </m:r>
-          <m:r>
-            <w:rPr>
-              <w:rFonts w:ascii="Cambria Math" w:eastAsiaTheme="minorEastAsia" w:hAnsi="Cambria Math"/>
-            </w:rPr>
-            <m:t xml:space="preserve">    </m:t>
-          </m:r>
-          <m:r>
-            <w:rPr>
-              <w:rFonts w:ascii="Cambria Math" w:eastAsiaTheme="minorEastAsia" w:hAnsi="Cambria Math"/>
-            </w:rPr>
-            <m:t xml:space="preserve">                    (3)</m:t>
+            <m:t xml:space="preserve">                                  (3)</m:t>
           </m:r>
         </m:oMath>
       </m:oMathPara>
@@ -26136,16 +26003,7 @@
             <w:rPr>
               <w:rFonts w:ascii="Cambria Math" w:eastAsiaTheme="minorEastAsia" w:hAnsi="Cambria Math"/>
             </w:rPr>
-            <m:t>S</m:t>
-          </m:r>
-          <m:r>
-            <m:rPr>
-              <m:sty m:val="p"/>
-            </m:rPr>
-            <w:rPr>
-              <w:rFonts w:ascii="Cambria Math" w:eastAsiaTheme="minorEastAsia" w:hAnsi="Cambria Math"/>
-            </w:rPr>
-            <m:t>=</m:t>
+            <m:t>S=</m:t>
           </m:r>
           <m:nary>
             <m:naryPr>
@@ -26214,13 +26072,7 @@
             <w:rPr>
               <w:rFonts w:ascii="Cambria Math" w:eastAsiaTheme="minorEastAsia" w:hAnsi="Cambria Math"/>
             </w:rPr>
-            <m:t xml:space="preserve">                                                        (4</m:t>
-          </m:r>
-          <m:r>
-            <w:rPr>
-              <w:rFonts w:ascii="Cambria Math" w:eastAsiaTheme="minorEastAsia" w:hAnsi="Cambria Math"/>
-            </w:rPr>
-            <m:t>)</m:t>
+            <m:t xml:space="preserve">                                                        (4)</m:t>
           </m:r>
         </m:oMath>
       </m:oMathPara>
@@ -26339,33 +26191,41 @@
             <w:rPr>
               <w:rFonts w:ascii="Cambria Math" w:eastAsiaTheme="minorEastAsia" w:hAnsi="Cambria Math"/>
             </w:rPr>
-            <m:t>S=324+90</m:t>
+            <m:t>S</m:t>
           </m:r>
           <m:r>
             <w:rPr>
               <w:rFonts w:ascii="Cambria Math" w:eastAsiaTheme="minorEastAsia" w:hAnsi="Cambria Math"/>
               <w:lang w:val="en-US"/>
             </w:rPr>
-            <m:t>,25+342,25+400+6,25+20,25=</m:t>
+            <m:t>=</m:t>
           </m:r>
+          <w:bookmarkStart w:id="19" w:name="_GoBack"/>
           <m:r>
             <w:rPr>
               <w:rFonts w:ascii="Cambria Math" w:eastAsiaTheme="minorEastAsia" w:hAnsi="Cambria Math"/>
               <w:lang w:val="en-US"/>
             </w:rPr>
-            <m:t>1183</m:t>
+            <m:t>1252</m:t>
+          </m:r>
+          <w:bookmarkEnd w:id="19"/>
+          <m:r>
+            <w:rPr>
+              <w:rFonts w:ascii="Cambria Math" w:eastAsiaTheme="minorEastAsia" w:hAnsi="Cambria Math"/>
+            </w:rPr>
+            <m:t xml:space="preserve">   </m:t>
           </m:r>
           <m:r>
             <w:rPr>
               <w:rFonts w:ascii="Cambria Math" w:eastAsiaTheme="minorEastAsia" w:hAnsi="Cambria Math"/>
             </w:rPr>
-            <m:t xml:space="preserve">                      (5</m:t>
+            <m:t xml:space="preserve">                                      </m:t>
           </m:r>
           <m:r>
             <w:rPr>
               <w:rFonts w:ascii="Cambria Math" w:eastAsiaTheme="minorEastAsia" w:hAnsi="Cambria Math"/>
             </w:rPr>
-            <m:t>)</m:t>
+            <m:t xml:space="preserve">                   (5)</m:t>
           </m:r>
         </m:oMath>
       </m:oMathPara>
@@ -26835,21 +26695,7 @@
               <w:rFonts w:ascii="Cambria Math" w:hAnsi="Cambria Math"/>
               <w:lang w:val="en-US"/>
             </w:rPr>
-            <m:t>-2)=</m:t>
-          </m:r>
-          <m:r>
-            <w:rPr>
-              <w:rFonts w:ascii="Cambria Math" w:hAnsi="Cambria Math"/>
-              <w:lang w:val="en-US"/>
-            </w:rPr>
-            <m:t>6</m:t>
-          </m:r>
-          <m:r>
-            <w:rPr>
-              <w:rFonts w:ascii="Cambria Math" w:hAnsi="Cambria Math"/>
-              <w:lang w:val="en-US"/>
-            </w:rPr>
-            <m:t xml:space="preserve">                                     (7)</m:t>
+            <m:t>-2)=6                                     (7)</m:t>
           </m:r>
         </m:oMath>
       </m:oMathPara>
@@ -26976,21 +26822,7 @@
               <w:rFonts w:ascii="Cambria Math" w:hAnsi="Cambria Math"/>
               <w:lang w:val="en-US"/>
             </w:rPr>
-            <m:t>-2)=1</m:t>
-          </m:r>
-          <m:r>
-            <w:rPr>
-              <w:rFonts w:ascii="Cambria Math" w:hAnsi="Cambria Math"/>
-              <w:lang w:val="en-US"/>
-            </w:rPr>
-            <m:t>2</m:t>
-          </m:r>
-          <m:r>
-            <w:rPr>
-              <w:rFonts w:ascii="Cambria Math" w:hAnsi="Cambria Math"/>
-              <w:lang w:val="en-US"/>
-            </w:rPr>
-            <m:t xml:space="preserve">                                  (8)</m:t>
+            <m:t>-2)=12                                  (8)</m:t>
           </m:r>
         </m:oMath>
       </m:oMathPara>
@@ -27225,21 +27057,7 @@
               <w:rFonts w:ascii="Cambria Math" w:hAnsi="Cambria Math"/>
               <w:lang w:val="en-US"/>
             </w:rPr>
-            <m:t>=</m:t>
-          </m:r>
-          <m:r>
-            <w:rPr>
-              <w:rFonts w:ascii="Cambria Math" w:hAnsi="Cambria Math"/>
-              <w:lang w:val="en-US"/>
-            </w:rPr>
-            <m:t>0</m:t>
-          </m:r>
-          <m:r>
-            <w:rPr>
-              <w:rFonts w:ascii="Cambria Math" w:hAnsi="Cambria Math"/>
-              <w:lang w:val="en-US"/>
-            </w:rPr>
-            <m:t xml:space="preserve">                                 (9)</m:t>
+            <m:t>=0                                 (9)</m:t>
           </m:r>
         </m:oMath>
       </m:oMathPara>
@@ -27329,7 +27147,7 @@
                 <w:rPr>
                   <w:rFonts w:ascii="Cambria Math" w:eastAsiaTheme="minorEastAsia" w:hAnsi="Cambria Math"/>
                 </w:rPr>
-                <m:t>1183</m:t>
+                <m:t>1252</m:t>
               </m:r>
             </m:num>
             <m:den>
@@ -27480,35 +27298,21 @@
               <w:rFonts w:ascii="Cambria Math" w:eastAsiaTheme="minorEastAsia" w:hAnsi="Cambria Math"/>
               <w:lang w:val="en-US"/>
             </w:rPr>
-            <m:t>0,685</m:t>
+            <m:t>0,</m:t>
           </m:r>
           <m:r>
             <w:rPr>
               <w:rFonts w:ascii="Cambria Math" w:eastAsiaTheme="minorEastAsia" w:hAnsi="Cambria Math"/>
               <w:lang w:val="en-US"/>
             </w:rPr>
-            <m:t>8</m:t>
+            <m:t>72</m:t>
           </m:r>
           <m:r>
             <w:rPr>
               <w:rFonts w:ascii="Cambria Math" w:eastAsiaTheme="minorEastAsia" w:hAnsi="Cambria Math"/>
               <w:lang w:val="en-US"/>
             </w:rPr>
-            <m:t xml:space="preserve">    </m:t>
-          </m:r>
-          <m:r>
-            <w:rPr>
-              <w:rFonts w:ascii="Cambria Math" w:eastAsiaTheme="minorEastAsia" w:hAnsi="Cambria Math"/>
-              <w:lang w:val="en-US"/>
-            </w:rPr>
-            <m:t xml:space="preserve">    </m:t>
-          </m:r>
-          <m:r>
-            <w:rPr>
-              <w:rFonts w:ascii="Cambria Math" w:eastAsiaTheme="minorEastAsia" w:hAnsi="Cambria Math"/>
-              <w:lang w:val="en-US"/>
-            </w:rPr>
-            <m:t xml:space="preserve">            (10)</m:t>
+            <m:t>58                    (10)</m:t>
           </m:r>
         </m:oMath>
       </m:oMathPara>
@@ -27545,12 +27349,7 @@
         <w:t xml:space="preserve"> </w:t>
       </w:r>
       <w:r>
-        <w:t>пре</w:t>
-      </w:r>
-      <w:bookmarkStart w:id="19" w:name="_GoBack"/>
-      <w:bookmarkEnd w:id="19"/>
-      <w:r>
-        <w:t>дложен способ</w:t>
+        <w:t>предложен способ</w:t>
       </w:r>
       <w:r>
         <w:t xml:space="preserve"> проверки значений согласия</w:t>
@@ -27627,12 +27426,15 @@
       <w:r>
         <w:t xml:space="preserve">Статистика </w:t>
       </w:r>
-      <w:r>
-        <w:rPr>
-          <w:lang w:val="en-US"/>
-        </w:rPr>
-        <w:t>X</w:t>
-      </w:r>
+      <m:oMath>
+        <m:r>
+          <w:rPr>
+            <w:rFonts w:ascii="Cambria Math" w:hAnsi="Cambria Math"/>
+            <w:lang w:val="en-US"/>
+          </w:rPr>
+          <m:t>X</m:t>
+        </m:r>
+      </m:oMath>
       <w:r>
         <w:t xml:space="preserve"> имеет распределение близкое к распределению </w:t>
       </w:r>
@@ -27692,11 +27494,20 @@
       <w:r>
         <w:t xml:space="preserve">Вычислим статистическую переменную </w:t>
       </w:r>
-      <w:r>
-        <w:rPr>
-          <w:lang w:val="en-US"/>
-        </w:rPr>
-        <w:t xml:space="preserve">X </w:t>
+      <m:oMath>
+        <m:r>
+          <w:rPr>
+            <w:rFonts w:ascii="Cambria Math" w:hAnsi="Cambria Math"/>
+            <w:lang w:val="en-US"/>
+          </w:rPr>
+          <m:t>X</m:t>
+        </m:r>
+      </m:oMath>
+      <w:r>
+        <w:rPr>
+          <w:lang w:val="en-US"/>
+        </w:rPr>
+        <w:t>.</w:t>
       </w:r>
     </w:p>
     <w:p>
@@ -27747,21 +27558,35 @@
               <w:rFonts w:ascii="Cambria Math" w:hAnsi="Cambria Math"/>
               <w:lang w:val="en-US"/>
             </w:rPr>
-            <m:t>*0,6858=</m:t>
+            <m:t>*0,</m:t>
           </m:r>
           <m:r>
             <w:rPr>
               <w:rFonts w:ascii="Cambria Math" w:hAnsi="Cambria Math"/>
               <w:lang w:val="en-US"/>
             </w:rPr>
-            <m:t>34,29</m:t>
+            <m:t>72</m:t>
           </m:r>
           <m:r>
             <w:rPr>
               <w:rFonts w:ascii="Cambria Math" w:hAnsi="Cambria Math"/>
               <w:lang w:val="en-US"/>
             </w:rPr>
-            <m:t xml:space="preserve">                              (12)</m:t>
+            <m:t xml:space="preserve">58= </m:t>
+          </m:r>
+          <m:r>
+            <w:rPr>
+              <w:rFonts w:ascii="Cambria Math" w:hAnsi="Cambria Math"/>
+              <w:lang w:val="en-US"/>
+            </w:rPr>
+            <m:t>36,29</m:t>
+          </m:r>
+          <m:r>
+            <w:rPr>
+              <w:rFonts w:ascii="Cambria Math" w:hAnsi="Cambria Math"/>
+              <w:lang w:val="en-US"/>
+            </w:rPr>
+            <m:t xml:space="preserve">                             (12)</m:t>
           </m:r>
         </m:oMath>
       </m:oMathPara>
@@ -27847,7 +27672,10 @@
         <w:t xml:space="preserve">по таблице приблизительно равен </w:t>
       </w:r>
       <w:r>
-        <w:t>15.08</w:t>
+        <w:t>15,</w:t>
+      </w:r>
+      <w:r>
+        <w:t>08</w:t>
       </w:r>
       <w:r>
         <w:t>.</w:t>
@@ -27863,9 +27691,15 @@
       <w:r>
         <w:t xml:space="preserve">Так как расчётная статистика </w:t>
       </w:r>
-      <w:r>
-        <w:t>X</w:t>
-      </w:r>
+      <m:oMath>
+        <m:r>
+          <w:rPr>
+            <w:rFonts w:ascii="Cambria Math" w:hAnsi="Cambria Math"/>
+            <w:lang w:val="en-US"/>
+          </w:rPr>
+          <m:t>X</m:t>
+        </m:r>
+      </m:oMath>
       <w:r>
         <w:t xml:space="preserve"> из формулы 12 больше табличного значения распределения </w:t>
       </w:r>
@@ -27900,15 +27734,7 @@
         </m:sSup>
       </m:oMath>
       <w:r>
-        <w:t xml:space="preserve">, то коэффициент </w:t>
-      </w:r>
-      <w:proofErr w:type="spellStart"/>
-      <w:r>
-        <w:t>конкордации</w:t>
-      </w:r>
-      <w:proofErr w:type="spellEnd"/>
-      <w:r>
-        <w:t xml:space="preserve"> </w:t>
+        <w:t xml:space="preserve">, то коэффициент конкордации </w:t>
       </w:r>
       <m:oMath>
         <m:sSub>
@@ -27946,7 +27772,13 @@
           <w:rPr>
             <w:rFonts w:ascii="Cambria Math" w:hAnsi="Cambria Math"/>
           </w:rPr>
-          <m:t>=0,6858</m:t>
+          <m:t>=0,</m:t>
+        </m:r>
+        <m:r>
+          <w:rPr>
+            <w:rFonts w:ascii="Cambria Math" w:eastAsiaTheme="minorEastAsia" w:hAnsi="Cambria Math"/>
+          </w:rPr>
+          <m:t>7258</m:t>
         </m:r>
       </m:oMath>
       <w:r>
@@ -27957,7 +27789,6 @@
       </w:r>
       <w:bookmarkStart w:id="20" w:name="_Toc43425976"/>
       <w:bookmarkStart w:id="21" w:name="_Toc73914914"/>
-      <w:bookmarkEnd w:id="18"/>
       <w:r>
         <w:br w:type="page"/>
       </w:r>
@@ -27966,7 +27797,7 @@
       <w:pPr>
         <w:pStyle w:val="30"/>
       </w:pPr>
-      <w:bookmarkStart w:id="22" w:name="_Toc105494164"/>
+      <w:bookmarkStart w:id="22" w:name="_Toc105756026"/>
       <w:r>
         <w:lastRenderedPageBreak/>
         <w:t xml:space="preserve">Балльная оценка </w:t>
@@ -29806,17 +29637,7 @@
                 <w:szCs w:val="28"/>
                 <w:lang w:eastAsia="ru-RU"/>
               </w:rPr>
-              <w:t xml:space="preserve">Эксперт </w:t>
-            </w:r>
-            <w:r>
-              <w:rPr>
-                <w:rFonts w:ascii="Times New Roman" w:eastAsia="Times New Roman" w:hAnsi="Times New Roman"/>
-                <w:color w:val="000000"/>
-                <w:sz w:val="28"/>
-                <w:szCs w:val="28"/>
-                <w:lang w:eastAsia="ru-RU"/>
-              </w:rPr>
-              <w:t>6</w:t>
+              <w:t>Эксперт 6</w:t>
             </w:r>
           </w:p>
         </w:tc>
@@ -31383,7 +31204,7 @@
           <w:rFonts w:eastAsiaTheme="majorEastAsia"/>
         </w:rPr>
       </w:pPr>
-      <w:bookmarkStart w:id="25" w:name="_Toc105494166"/>
+      <w:bookmarkStart w:id="25" w:name="_Toc105756027"/>
       <w:bookmarkEnd w:id="23"/>
       <w:bookmarkEnd w:id="24"/>
       <w:r>
@@ -31673,7 +31494,7 @@
         <w:pStyle w:val="10"/>
         <w:spacing w:line="360" w:lineRule="auto"/>
       </w:pPr>
-      <w:bookmarkStart w:id="26" w:name="_Toc105494167"/>
+      <w:bookmarkStart w:id="26" w:name="_Toc105756028"/>
       <w:r>
         <w:lastRenderedPageBreak/>
         <w:t>СПИСОК</w:t>
@@ -31829,7 +31650,7 @@
         <w:pStyle w:val="10"/>
         <w:spacing w:line="360" w:lineRule="auto"/>
       </w:pPr>
-      <w:bookmarkStart w:id="27" w:name="_Toc105494168"/>
+      <w:bookmarkStart w:id="27" w:name="_Toc105756029"/>
       <w:r>
         <w:lastRenderedPageBreak/>
         <w:t>ПРИЛОЖЕНИЕ А</w:t>
@@ -37328,7 +37149,7 @@
         <w:pStyle w:val="10"/>
         <w:spacing w:line="360" w:lineRule="auto"/>
       </w:pPr>
-      <w:bookmarkStart w:id="28" w:name="_Toc105494169"/>
+      <w:bookmarkStart w:id="28" w:name="_Toc105756030"/>
       <w:r>
         <w:lastRenderedPageBreak/>
         <w:t>ПРИЛОЖЕНИЕ Б</w:t>
@@ -38755,7 +38576,7 @@
         <w:pStyle w:val="10"/>
         <w:spacing w:line="360" w:lineRule="auto"/>
       </w:pPr>
-      <w:bookmarkStart w:id="29" w:name="_Toc105494170"/>
+      <w:bookmarkStart w:id="29" w:name="_Toc105756031"/>
       <w:r>
         <w:lastRenderedPageBreak/>
         <w:t>ПРИЛОЖЕНИЕ В</w:t>
@@ -43240,7 +43061,7 @@
         <w:pStyle w:val="10"/>
         <w:spacing w:line="360" w:lineRule="auto"/>
       </w:pPr>
-      <w:bookmarkStart w:id="30" w:name="_Toc105494171"/>
+      <w:bookmarkStart w:id="30" w:name="_Toc105756032"/>
       <w:r>
         <w:lastRenderedPageBreak/>
         <w:t>ПРИЛОЖЕНИЕ Г</w:t>
@@ -58244,557 +58065,6 @@
 </w:styles>
 </file>
 
-<file path=word/glossary/document.xml><?xml version="1.0" encoding="utf-8"?>
-<w:glossaryDocument xmlns:wpc="http://schemas.microsoft.com/office/word/2010/wordprocessingCanvas" xmlns:cx="http://schemas.microsoft.com/office/drawing/2014/chartex" xmlns:mc="http://schemas.openxmlformats.org/markup-compatibility/2006" xmlns:o="urn:schemas-microsoft-com:office:office" xmlns:r="http://schemas.openxmlformats.org/officeDocument/2006/relationships" xmlns:m="http://schemas.openxmlformats.org/officeDocument/2006/math" xmlns:v="urn:schemas-microsoft-com:vml" xmlns:wp14="http://schemas.microsoft.com/office/word/2010/wordprocessingDrawing" xmlns:wp="http://schemas.openxmlformats.org/drawingml/2006/wordprocessingDrawing" xmlns:w10="urn:schemas-microsoft-com:office:word" xmlns:w="http://schemas.openxmlformats.org/wordprocessingml/2006/main" xmlns:w14="http://schemas.microsoft.com/office/word/2010/wordml" xmlns:w15="http://schemas.microsoft.com/office/word/2012/wordml" xmlns:w16se="http://schemas.microsoft.com/office/word/2015/wordml/symex" xmlns:wpg="http://schemas.microsoft.com/office/word/2010/wordprocessingGroup" xmlns:wpi="http://schemas.microsoft.com/office/word/2010/wordprocessingInk" xmlns:wne="http://schemas.microsoft.com/office/word/2006/wordml" xmlns:wps="http://schemas.microsoft.com/office/word/2010/wordprocessingShape" mc:Ignorable="w14 w15 w16se wp14"/>
-</file>
-
-<file path=word/glossary/fontTable.xml><?xml version="1.0" encoding="utf-8"?>
-<w:fonts xmlns:mc="http://schemas.openxmlformats.org/markup-compatibility/2006" xmlns:r="http://schemas.openxmlformats.org/officeDocument/2006/relationships" xmlns:w="http://schemas.openxmlformats.org/wordprocessingml/2006/main" xmlns:w14="http://schemas.microsoft.com/office/word/2010/wordml" xmlns:w15="http://schemas.microsoft.com/office/word/2012/wordml" xmlns:w16se="http://schemas.microsoft.com/office/word/2015/wordml/symex" mc:Ignorable="w14 w15 w16se">
-  <w:font w:name="Symbol">
-    <w:panose1 w:val="05050102010706020507"/>
-    <w:charset w:val="02"/>
-    <w:family w:val="roman"/>
-    <w:pitch w:val="variable"/>
-    <w:sig w:usb0="00000000" w:usb1="10000000" w:usb2="00000000" w:usb3="00000000" w:csb0="80000000" w:csb1="00000000"/>
-  </w:font>
-  <w:font w:name="Times New Roman">
-    <w:panose1 w:val="02020603050405020304"/>
-    <w:charset w:val="CC"/>
-    <w:family w:val="roman"/>
-    <w:pitch w:val="variable"/>
-    <w:sig w:usb0="E0002AFF" w:usb1="C0007843" w:usb2="00000009" w:usb3="00000000" w:csb0="000001FF" w:csb1="00000000"/>
-  </w:font>
-  <w:font w:name="Arial">
-    <w:panose1 w:val="020B0604020202020204"/>
-    <w:charset w:val="CC"/>
-    <w:family w:val="swiss"/>
-    <w:pitch w:val="variable"/>
-    <w:sig w:usb0="E0002AFF" w:usb1="C0007843" w:usb2="00000009" w:usb3="00000000" w:csb0="000001FF" w:csb1="00000000"/>
-  </w:font>
-  <w:font w:name="Courier New">
-    <w:panose1 w:val="02070309020205020404"/>
-    <w:charset w:val="CC"/>
-    <w:family w:val="modern"/>
-    <w:pitch w:val="fixed"/>
-    <w:sig w:usb0="E0002EFF" w:usb1="C0007843" w:usb2="00000009" w:usb3="00000000" w:csb0="000001FF" w:csb1="00000000"/>
-  </w:font>
-  <w:font w:name="Wingdings">
-    <w:panose1 w:val="05000000000000000000"/>
-    <w:charset w:val="02"/>
-    <w:family w:val="auto"/>
-    <w:pitch w:val="variable"/>
-    <w:sig w:usb0="00000000" w:usb1="10000000" w:usb2="00000000" w:usb3="00000000" w:csb0="80000000" w:csb1="00000000"/>
-  </w:font>
-  <w:font w:name="Calibri">
-    <w:panose1 w:val="020F0502020204030204"/>
-    <w:charset w:val="CC"/>
-    <w:family w:val="swiss"/>
-    <w:pitch w:val="variable"/>
-    <w:sig w:usb0="E0002AFF" w:usb1="4000ACFF" w:usb2="00000001" w:usb3="00000000" w:csb0="000001FF" w:csb1="00000000"/>
-  </w:font>
-  <w:font w:name="Calibri Light">
-    <w:panose1 w:val="020F0302020204030204"/>
-    <w:charset w:val="CC"/>
-    <w:family w:val="swiss"/>
-    <w:pitch w:val="variable"/>
-    <w:sig w:usb0="A0002AEF" w:usb1="4000207B" w:usb2="00000000" w:usb3="00000000" w:csb0="000001FF" w:csb1="00000000"/>
-  </w:font>
-  <w:font w:name="Consolas">
-    <w:panose1 w:val="020B0609020204030204"/>
-    <w:charset w:val="CC"/>
-    <w:family w:val="modern"/>
-    <w:pitch w:val="fixed"/>
-    <w:sig w:usb0="E00006FF" w:usb1="0000FCFF" w:usb2="00000001" w:usb3="00000000" w:csb0="0000019F" w:csb1="00000000"/>
-  </w:font>
-  <w:font w:name="Cambria Math">
-    <w:panose1 w:val="02040503050406030204"/>
-    <w:charset w:val="CC"/>
-    <w:family w:val="roman"/>
-    <w:pitch w:val="variable"/>
-    <w:sig w:usb0="E00006FF" w:usb1="420024FF" w:usb2="02000000" w:usb3="00000000" w:csb0="0000019F" w:csb1="00000000"/>
-  </w:font>
-</w:fonts>
-</file>
-
-<file path=word/glossary/settings.xml><?xml version="1.0" encoding="utf-8"?>
-<w:settings xmlns:mc="http://schemas.openxmlformats.org/markup-compatibility/2006" xmlns:o="urn:schemas-microsoft-com:office:office" xmlns:r="http://schemas.openxmlformats.org/officeDocument/2006/relationships" xmlns:m="http://schemas.openxmlformats.org/officeDocument/2006/math" xmlns:v="urn:schemas-microsoft-com:vml" xmlns:w10="urn:schemas-microsoft-com:office:word" xmlns:w="http://schemas.openxmlformats.org/wordprocessingml/2006/main" xmlns:w14="http://schemas.microsoft.com/office/word/2010/wordml" xmlns:w15="http://schemas.microsoft.com/office/word/2012/wordml" xmlns:w16se="http://schemas.microsoft.com/office/word/2015/wordml/symex" xmlns:sl="http://schemas.openxmlformats.org/schemaLibrary/2006/main" mc:Ignorable="w14 w15 w16se">
-  <w:view w:val="normal"/>
-  <w:defaultTabStop w:val="708"/>
-  <w:characterSpacingControl w:val="doNotCompress"/>
-  <w:compat>
-    <w:useFELayout/>
-    <w:compatSetting w:name="compatibilityMode" w:uri="http://schemas.microsoft.com/office/word" w:val="15"/>
-    <w:compatSetting w:name="overrideTableStyleFontSizeAndJustification" w:uri="http://schemas.microsoft.com/office/word" w:val="1"/>
-    <w:compatSetting w:name="enableOpenTypeFeatures" w:uri="http://schemas.microsoft.com/office/word" w:val="1"/>
-    <w:compatSetting w:name="doNotFlipMirrorIndents" w:uri="http://schemas.microsoft.com/office/word" w:val="1"/>
-    <w:compatSetting w:name="differentiateMultirowTableHeaders" w:uri="http://schemas.microsoft.com/office/word" w:val="1"/>
-  </w:compat>
-  <w:rsids>
-    <w:rsidRoot w:val="00E127AB"/>
-    <w:rsid w:val="00E127AB"/>
-  </w:rsids>
-  <m:mathPr>
-    <m:mathFont m:val="Cambria Math"/>
-    <m:brkBin m:val="before"/>
-    <m:brkBinSub m:val="--"/>
-    <m:smallFrac m:val="0"/>
-    <m:dispDef/>
-    <m:lMargin m:val="0"/>
-    <m:rMargin m:val="0"/>
-    <m:defJc m:val="centerGroup"/>
-    <m:wrapIndent m:val="1440"/>
-    <m:intLim m:val="subSup"/>
-    <m:naryLim m:val="undOvr"/>
-  </m:mathPr>
-  <w:themeFontLang w:val="ru-RU"/>
-  <w:clrSchemeMapping w:bg1="light1" w:t1="dark1" w:bg2="light2" w:t2="dark2" w:accent1="accent1" w:accent2="accent2" w:accent3="accent3" w:accent4="accent4" w:accent5="accent5" w:accent6="accent6" w:hyperlink="hyperlink" w:followedHyperlink="followedHyperlink"/>
-  <w:decimalSymbol w:val=","/>
-  <w:listSeparator w:val=";"/>
-  <w15:chartTrackingRefBased/>
-</w:settings>
-</file>
-
-<file path=word/glossary/styles.xml><?xml version="1.0" encoding="utf-8"?>
-<w:styles xmlns:mc="http://schemas.openxmlformats.org/markup-compatibility/2006" xmlns:r="http://schemas.openxmlformats.org/officeDocument/2006/relationships" xmlns:w="http://schemas.openxmlformats.org/wordprocessingml/2006/main" xmlns:w14="http://schemas.microsoft.com/office/word/2010/wordml" xmlns:w15="http://schemas.microsoft.com/office/word/2012/wordml" xmlns:w16se="http://schemas.microsoft.com/office/word/2015/wordml/symex" mc:Ignorable="w14 w15 w16se">
-  <w:docDefaults>
-    <w:rPrDefault>
-      <w:rPr>
-        <w:rFonts w:asciiTheme="minorHAnsi" w:eastAsiaTheme="minorEastAsia" w:hAnsiTheme="minorHAnsi" w:cstheme="minorBidi"/>
-        <w:sz w:val="22"/>
-        <w:szCs w:val="22"/>
-        <w:lang w:val="ru-RU" w:eastAsia="ru-RU" w:bidi="ar-SA"/>
-      </w:rPr>
-    </w:rPrDefault>
-    <w:pPrDefault>
-      <w:pPr>
-        <w:spacing w:after="160" w:line="259" w:lineRule="auto"/>
-      </w:pPr>
-    </w:pPrDefault>
-  </w:docDefaults>
-  <w:latentStyles w:defLockedState="0" w:defUIPriority="99" w:defSemiHidden="0" w:defUnhideWhenUsed="0" w:defQFormat="0" w:count="371">
-    <w:lsdException w:name="Normal" w:uiPriority="0" w:qFormat="1"/>
-    <w:lsdException w:name="heading 1" w:uiPriority="9" w:qFormat="1"/>
-    <w:lsdException w:name="heading 2" w:semiHidden="1" w:uiPriority="9" w:unhideWhenUsed="1" w:qFormat="1"/>
-    <w:lsdException w:name="heading 3" w:semiHidden="1" w:uiPriority="9" w:unhideWhenUsed="1" w:qFormat="1"/>
-    <w:lsdException w:name="heading 4" w:semiHidden="1" w:uiPriority="9" w:unhideWhenUsed="1" w:qFormat="1"/>
-    <w:lsdException w:name="heading 5" w:semiHidden="1" w:uiPriority="9" w:unhideWhenUsed="1" w:qFormat="1"/>
-    <w:lsdException w:name="heading 6" w:semiHidden="1" w:uiPriority="9" w:unhideWhenUsed="1" w:qFormat="1"/>
-    <w:lsdException w:name="heading 7" w:semiHidden="1" w:uiPriority="9" w:unhideWhenUsed="1" w:qFormat="1"/>
-    <w:lsdException w:name="heading 8" w:semiHidden="1" w:uiPriority="9" w:unhideWhenUsed="1" w:qFormat="1"/>
-    <w:lsdException w:name="heading 9" w:semiHidden="1" w:uiPriority="9" w:unhideWhenUsed="1" w:qFormat="1"/>
-    <w:lsdException w:name="index 1" w:semiHidden="1" w:unhideWhenUsed="1"/>
-    <w:lsdException w:name="index 2" w:semiHidden="1" w:unhideWhenUsed="1"/>
-    <w:lsdException w:name="index 3" w:semiHidden="1" w:unhideWhenUsed="1"/>
-    <w:lsdException w:name="index 4" w:semiHidden="1" w:unhideWhenUsed="1"/>
-    <w:lsdException w:name="index 5" w:semiHidden="1" w:unhideWhenUsed="1"/>
-    <w:lsdException w:name="index 6" w:semiHidden="1" w:unhideWhenUsed="1"/>
-    <w:lsdException w:name="index 7" w:semiHidden="1" w:unhideWhenUsed="1"/>
-    <w:lsdException w:name="index 8" w:semiHidden="1" w:unhideWhenUsed="1"/>
-    <w:lsdException w:name="index 9" w:semiHidden="1" w:unhideWhenUsed="1"/>
-    <w:lsdException w:name="toc 1" w:semiHidden="1" w:uiPriority="39" w:unhideWhenUsed="1"/>
-    <w:lsdException w:name="toc 2" w:semiHidden="1" w:uiPriority="39" w:unhideWhenUsed="1"/>
-    <w:lsdException w:name="toc 3" w:semiHidden="1" w:uiPriority="39" w:unhideWhenUsed="1"/>
-    <w:lsdException w:name="toc 4" w:semiHidden="1" w:uiPriority="39" w:unhideWhenUsed="1"/>
-    <w:lsdException w:name="toc 5" w:semiHidden="1" w:uiPriority="39" w:unhideWhenUsed="1"/>
-    <w:lsdException w:name="toc 6" w:semiHidden="1" w:uiPriority="39" w:unhideWhenUsed="1"/>
-    <w:lsdException w:name="toc 7" w:semiHidden="1" w:uiPriority="39" w:unhideWhenUsed="1"/>
-    <w:lsdException w:name="toc 8" w:semiHidden="1" w:uiPriority="39" w:unhideWhenUsed="1"/>
-    <w:lsdException w:name="toc 9" w:semiHidden="1" w:uiPriority="39" w:unhideWhenUsed="1"/>
-    <w:lsdException w:name="Normal Indent" w:semiHidden="1" w:unhideWhenUsed="1"/>
-    <w:lsdException w:name="footnote text" w:semiHidden="1" w:unhideWhenUsed="1"/>
-    <w:lsdException w:name="annotation text" w:semiHidden="1" w:unhideWhenUsed="1"/>
-    <w:lsdException w:name="header" w:semiHidden="1" w:unhideWhenUsed="1"/>
-    <w:lsdException w:name="footer" w:semiHidden="1" w:unhideWhenUsed="1"/>
-    <w:lsdException w:name="index heading" w:semiHidden="1" w:unhideWhenUsed="1"/>
-    <w:lsdException w:name="caption" w:semiHidden="1" w:uiPriority="35" w:unhideWhenUsed="1" w:qFormat="1"/>
-    <w:lsdException w:name="table of figures" w:semiHidden="1" w:unhideWhenUsed="1"/>
-    <w:lsdException w:name="envelope address" w:semiHidden="1" w:unhideWhenUsed="1"/>
-    <w:lsdException w:name="envelope return" w:semiHidden="1" w:unhideWhenUsed="1"/>
-    <w:lsdException w:name="footnote reference" w:semiHidden="1" w:unhideWhenUsed="1"/>
-    <w:lsdException w:name="annotation reference" w:semiHidden="1" w:unhideWhenUsed="1"/>
-    <w:lsdException w:name="line number" w:semiHidden="1" w:unhideWhenUsed="1"/>
-    <w:lsdException w:name="page number" w:semiHidden="1" w:unhideWhenUsed="1"/>
-    <w:lsdException w:name="endnote reference" w:semiHidden="1" w:unhideWhenUsed="1"/>
-    <w:lsdException w:name="endnote text" w:semiHidden="1" w:unhideWhenUsed="1"/>
-    <w:lsdException w:name="table of authorities" w:semiHidden="1" w:unhideWhenUsed="1"/>
-    <w:lsdException w:name="macro" w:semiHidden="1" w:unhideWhenUsed="1"/>
-    <w:lsdException w:name="toa heading" w:semiHidden="1" w:unhideWhenUsed="1"/>
-    <w:lsdException w:name="List" w:semiHidden="1" w:unhideWhenUsed="1"/>
-    <w:lsdException w:name="List Bullet" w:semiHidden="1" w:unhideWhenUsed="1"/>
-    <w:lsdException w:name="List Number" w:semiHidden="1" w:unhideWhenUsed="1"/>
-    <w:lsdException w:name="List 2" w:semiHidden="1" w:unhideWhenUsed="1"/>
-    <w:lsdException w:name="List 3" w:semiHidden="1" w:unhideWhenUsed="1"/>
-    <w:lsdException w:name="List 4" w:semiHidden="1" w:unhideWhenUsed="1"/>
-    <w:lsdException w:name="List 5" w:semiHidden="1" w:unhideWhenUsed="1"/>
-    <w:lsdException w:name="List Bullet 2" w:semiHidden="1" w:unhideWhenUsed="1"/>
-    <w:lsdException w:name="List Bullet 3" w:semiHidden="1" w:unhideWhenUsed="1"/>
-    <w:lsdException w:name="List Bullet 4" w:semiHidden="1" w:unhideWhenUsed="1"/>
-    <w:lsdException w:name="List Bullet 5" w:semiHidden="1" w:unhideWhenUsed="1"/>
-    <w:lsdException w:name="List Number 2" w:semiHidden="1" w:unhideWhenUsed="1"/>
-    <w:lsdException w:name="List Number 3" w:semiHidden="1" w:unhideWhenUsed="1"/>
-    <w:lsdException w:name="List Number 4" w:semiHidden="1" w:unhideWhenUsed="1"/>
-    <w:lsdException w:name="List Number 5" w:semiHidden="1" w:unhideWhenUsed="1"/>
-    <w:lsdException w:name="Title" w:uiPriority="10" w:qFormat="1"/>
-    <w:lsdException w:name="Closing" w:semiHidden="1" w:unhideWhenUsed="1"/>
-    <w:lsdException w:name="Signature" w:semiHidden="1" w:unhideWhenUsed="1"/>
-    <w:lsdException w:name="Default Paragraph Font" w:semiHidden="1" w:uiPriority="1" w:unhideWhenUsed="1"/>
-    <w:lsdException w:name="Body Text" w:semiHidden="1" w:unhideWhenUsed="1"/>
-    <w:lsdException w:name="Body Text Indent" w:semiHidden="1" w:unhideWhenUsed="1"/>
-    <w:lsdException w:name="List Continue" w:semiHidden="1" w:unhideWhenUsed="1"/>
-    <w:lsdException w:name="List Continue 2" w:semiHidden="1" w:unhideWhenUsed="1"/>
-    <w:lsdException w:name="List Continue 3" w:semiHidden="1" w:unhideWhenUsed="1"/>
-    <w:lsdException w:name="List Continue 4" w:semiHidden="1" w:unhideWhenUsed="1"/>
-    <w:lsdException w:name="List Continue 5" w:semiHidden="1" w:unhideWhenUsed="1"/>
-    <w:lsdException w:name="Message Header" w:semiHidden="1" w:unhideWhenUsed="1"/>
-    <w:lsdException w:name="Subtitle" w:uiPriority="11" w:qFormat="1"/>
-    <w:lsdException w:name="Salutation" w:semiHidden="1" w:unhideWhenUsed="1"/>
-    <w:lsdException w:name="Date" w:semiHidden="1" w:unhideWhenUsed="1"/>
-    <w:lsdException w:name="Body Text First Indent" w:semiHidden="1" w:unhideWhenUsed="1"/>
-    <w:lsdException w:name="Body Text First Indent 2" w:semiHidden="1" w:unhideWhenUsed="1"/>
-    <w:lsdException w:name="Note Heading" w:semiHidden="1" w:unhideWhenUsed="1"/>
-    <w:lsdException w:name="Body Text 2" w:semiHidden="1" w:unhideWhenUsed="1"/>
-    <w:lsdException w:name="Body Text 3" w:semiHidden="1" w:unhideWhenUsed="1"/>
-    <w:lsdException w:name="Body Text Indent 2" w:semiHidden="1" w:unhideWhenUsed="1"/>
-    <w:lsdException w:name="Body Text Indent 3" w:semiHidden="1" w:unhideWhenUsed="1"/>
-    <w:lsdException w:name="Block Text" w:semiHidden="1" w:unhideWhenUsed="1"/>
-    <w:lsdException w:name="Hyperlink" w:semiHidden="1" w:unhideWhenUsed="1"/>
-    <w:lsdException w:name="FollowedHyperlink" w:semiHidden="1" w:unhideWhenUsed="1"/>
-    <w:lsdException w:name="Strong" w:uiPriority="22" w:qFormat="1"/>
-    <w:lsdException w:name="Emphasis" w:uiPriority="20" w:qFormat="1"/>
-    <w:lsdException w:name="Document Map" w:semiHidden="1" w:unhideWhenUsed="1"/>
-    <w:lsdException w:name="Plain Text" w:semiHidden="1" w:unhideWhenUsed="1"/>
-    <w:lsdException w:name="E-mail Signature" w:semiHidden="1" w:unhideWhenUsed="1"/>
-    <w:lsdException w:name="HTML Top of Form" w:semiHidden="1" w:unhideWhenUsed="1"/>
-    <w:lsdException w:name="HTML Bottom of Form" w:semiHidden="1" w:unhideWhenUsed="1"/>
-    <w:lsdException w:name="Normal (Web)" w:semiHidden="1" w:unhideWhenUsed="1"/>
-    <w:lsdException w:name="HTML Acronym" w:semiHidden="1" w:unhideWhenUsed="1"/>
-    <w:lsdException w:name="HTML Address" w:semiHidden="1" w:unhideWhenUsed="1"/>
-    <w:lsdException w:name="HTML Cite" w:semiHidden="1" w:unhideWhenUsed="1"/>
-    <w:lsdException w:name="HTML Code" w:semiHidden="1" w:unhideWhenUsed="1"/>
-    <w:lsdException w:name="HTML Definition" w:semiHidden="1" w:unhideWhenUsed="1"/>
-    <w:lsdException w:name="HTML Keyboard" w:semiHidden="1" w:unhideWhenUsed="1"/>
-    <w:lsdException w:name="HTML Preformatted" w:semiHidden="1" w:unhideWhenUsed="1"/>
-    <w:lsdException w:name="HTML Sample" w:semiHidden="1" w:unhideWhenUsed="1"/>
-    <w:lsdException w:name="HTML Typewriter" w:semiHidden="1" w:unhideWhenUsed="1"/>
-    <w:lsdException w:name="HTML Variable" w:semiHidden="1" w:unhideWhenUsed="1"/>
-    <w:lsdException w:name="Normal Table" w:semiHidden="1" w:unhideWhenUsed="1"/>
-    <w:lsdException w:name="annotation subject" w:semiHidden="1" w:unhideWhenUsed="1"/>
-    <w:lsdException w:name="No List" w:semiHidden="1" w:unhideWhenUsed="1"/>
-    <w:lsdException w:name="Outline List 1" w:semiHidden="1" w:unhideWhenUsed="1"/>
-    <w:lsdException w:name="Outline List 2" w:semiHidden="1" w:unhideWhenUsed="1"/>
-    <w:lsdException w:name="Outline List 3" w:semiHidden="1" w:unhideWhenUsed="1"/>
-    <w:lsdException w:name="Table Simple 1" w:semiHidden="1" w:unhideWhenUsed="1"/>
-    <w:lsdException w:name="Table Simple 2" w:semiHidden="1" w:unhideWhenUsed="1"/>
-    <w:lsdException w:name="Table Simple 3" w:semiHidden="1" w:unhideWhenUsed="1"/>
-    <w:lsdException w:name="Table Classic 1" w:semiHidden="1" w:unhideWhenUsed="1"/>
-    <w:lsdException w:name="Table Classic 2" w:semiHidden="1" w:unhideWhenUsed="1"/>
-    <w:lsdException w:name="Table Classic 3" w:semiHidden="1" w:unhideWhenUsed="1"/>
-    <w:lsdException w:name="Table Classic 4" w:semiHidden="1" w:unhideWhenUsed="1"/>
-    <w:lsdException w:name="Table Colorful 1" w:semiHidden="1" w:unhideWhenUsed="1"/>
-    <w:lsdException w:name="Table Colorful 2" w:semiHidden="1" w:unhideWhenUsed="1"/>
-    <w:lsdException w:name="Table Colorful 3" w:semiHidden="1" w:unhideWhenUsed="1"/>
-    <w:lsdException w:name="Table Columns 1" w:semiHidden="1" w:unhideWhenUsed="1"/>
-    <w:lsdException w:name="Table Columns 2" w:semiHidden="1" w:unhideWhenUsed="1"/>
-    <w:lsdException w:name="Table Columns 3" w:semiHidden="1" w:unhideWhenUsed="1"/>
-    <w:lsdException w:name="Table Columns 4" w:semiHidden="1" w:unhideWhenUsed="1"/>
-    <w:lsdException w:name="Table Columns 5" w:semiHidden="1" w:unhideWhenUsed="1"/>
-    <w:lsdException w:name="Table Grid 1" w:semiHidden="1" w:unhideWhenUsed="1"/>
-    <w:lsdException w:name="Table Grid 2" w:semiHidden="1" w:unhideWhenUsed="1"/>
-    <w:lsdException w:name="Table Grid 3" w:semiHidden="1" w:unhideWhenUsed="1"/>
-    <w:lsdException w:name="Table Grid 4" w:semiHidden="1" w:unhideWhenUsed="1"/>
-    <w:lsdException w:name="Table Grid 5" w:semiHidden="1" w:unhideWhenUsed="1"/>
-    <w:lsdException w:name="Table Grid 6" w:semiHidden="1" w:unhideWhenUsed="1"/>
-    <w:lsdException w:name="Table Grid 7" w:semiHidden="1" w:unhideWhenUsed="1"/>
-    <w:lsdException w:name="Table Grid 8" w:semiHidden="1" w:unhideWhenUsed="1"/>
-    <w:lsdException w:name="Table List 1" w:semiHidden="1" w:unhideWhenUsed="1"/>
-    <w:lsdException w:name="Table List 2" w:semiHidden="1" w:unhideWhenUsed="1"/>
-    <w:lsdException w:name="Table List 3" w:semiHidden="1" w:unhideWhenUsed="1"/>
-    <w:lsdException w:name="Table List 4" w:semiHidden="1" w:unhideWhenUsed="1"/>
-    <w:lsdException w:name="Table List 5" w:semiHidden="1" w:unhideWhenUsed="1"/>
-    <w:lsdException w:name="Table List 6" w:semiHidden="1" w:unhideWhenUsed="1"/>
-    <w:lsdException w:name="Table List 7" w:semiHidden="1" w:unhideWhenUsed="1"/>
-    <w:lsdException w:name="Table List 8" w:semiHidden="1" w:unhideWhenUsed="1"/>
-    <w:lsdException w:name="Table 3D effects 1" w:semiHidden="1" w:unhideWhenUsed="1"/>
-    <w:lsdException w:name="Table 3D effects 2" w:semiHidden="1" w:unhideWhenUsed="1"/>
-    <w:lsdException w:name="Table 3D effects 3" w:semiHidden="1" w:unhideWhenUsed="1"/>
-    <w:lsdException w:name="Table Contemporary" w:semiHidden="1" w:unhideWhenUsed="1"/>
-    <w:lsdException w:name="Table Elegant" w:semiHidden="1" w:unhideWhenUsed="1"/>
-    <w:lsdException w:name="Table Professional" w:semiHidden="1" w:unhideWhenUsed="1"/>
-    <w:lsdException w:name="Table Subtle 1" w:semiHidden="1" w:unhideWhenUsed="1"/>
-    <w:lsdException w:name="Table Subtle 2" w:semiHidden="1" w:unhideWhenUsed="1"/>
-    <w:lsdException w:name="Table Web 1" w:semiHidden="1" w:unhideWhenUsed="1"/>
-    <w:lsdException w:name="Table Web 2" w:semiHidden="1" w:unhideWhenUsed="1"/>
-    <w:lsdException w:name="Table Web 3" w:semiHidden="1" w:unhideWhenUsed="1"/>
-    <w:lsdException w:name="Balloon Text" w:semiHidden="1" w:unhideWhenUsed="1"/>
-    <w:lsdException w:name="Table Grid" w:uiPriority="39"/>
-    <w:lsdException w:name="Table Theme" w:semiHidden="1" w:unhideWhenUsed="1"/>
-    <w:lsdException w:name="Placeholder Text" w:semiHidden="1"/>
-    <w:lsdException w:name="No Spacing" w:uiPriority="1" w:qFormat="1"/>
-    <w:lsdException w:name="Light Shading" w:uiPriority="60"/>
-    <w:lsdException w:name="Light List" w:uiPriority="61"/>
-    <w:lsdException w:name="Light Grid" w:uiPriority="62"/>
-    <w:lsdException w:name="Medium Shading 1" w:uiPriority="63"/>
-    <w:lsdException w:name="Medium Shading 2" w:uiPriority="64"/>
-    <w:lsdException w:name="Medium List 1" w:uiPriority="65"/>
-    <w:lsdException w:name="Medium List 2" w:uiPriority="66"/>
-    <w:lsdException w:name="Medium Grid 1" w:uiPriority="67"/>
-    <w:lsdException w:name="Medium Grid 2" w:uiPriority="68"/>
-    <w:lsdException w:name="Medium Grid 3" w:uiPriority="69"/>
-    <w:lsdException w:name="Dark List" w:uiPriority="70"/>
-    <w:lsdException w:name="Colorful Shading" w:uiPriority="71"/>
-    <w:lsdException w:name="Colorful List" w:uiPriority="72"/>
-    <w:lsdException w:name="Colorful Grid" w:uiPriority="73"/>
-    <w:lsdException w:name="Light Shading Accent 1" w:uiPriority="60"/>
-    <w:lsdException w:name="Light List Accent 1" w:uiPriority="61"/>
-    <w:lsdException w:name="Light Grid Accent 1" w:uiPriority="62"/>
-    <w:lsdException w:name="Medium Shading 1 Accent 1" w:uiPriority="63"/>
-    <w:lsdException w:name="Medium Shading 2 Accent 1" w:uiPriority="64"/>
-    <w:lsdException w:name="Medium List 1 Accent 1" w:uiPriority="65"/>
-    <w:lsdException w:name="Revision" w:semiHidden="1"/>
-    <w:lsdException w:name="List Paragraph" w:uiPriority="34" w:qFormat="1"/>
-    <w:lsdException w:name="Quote" w:uiPriority="29" w:qFormat="1"/>
-    <w:lsdException w:name="Intense Quote" w:uiPriority="30" w:qFormat="1"/>
-    <w:lsdException w:name="Medium List 2 Accent 1" w:uiPriority="66"/>
-    <w:lsdException w:name="Medium Grid 1 Accent 1" w:uiPriority="67"/>
-    <w:lsdException w:name="Medium Grid 2 Accent 1" w:uiPriority="68"/>
-    <w:lsdException w:name="Medium Grid 3 Accent 1" w:uiPriority="69"/>
-    <w:lsdException w:name="Dark List Accent 1" w:uiPriority="70"/>
-    <w:lsdException w:name="Colorful Shading Accent 1" w:uiPriority="71"/>
-    <w:lsdException w:name="Colorful List Accent 1" w:uiPriority="72"/>
-    <w:lsdException w:name="Colorful Grid Accent 1" w:uiPriority="73"/>
-    <w:lsdException w:name="Light Shading Accent 2" w:uiPriority="60"/>
-    <w:lsdException w:name="Light List Accent 2" w:uiPriority="61"/>
-    <w:lsdException w:name="Light Grid Accent 2" w:uiPriority="62"/>
-    <w:lsdException w:name="Medium Shading 1 Accent 2" w:uiPriority="63"/>
-    <w:lsdException w:name="Medium Shading 2 Accent 2" w:uiPriority="64"/>
-    <w:lsdException w:name="Medium List 1 Accent 2" w:uiPriority="65"/>
-    <w:lsdException w:name="Medium List 2 Accent 2" w:uiPriority="66"/>
-    <w:lsdException w:name="Medium Grid 1 Accent 2" w:uiPriority="67"/>
-    <w:lsdException w:name="Medium Grid 2 Accent 2" w:uiPriority="68"/>
-    <w:lsdException w:name="Medium Grid 3 Accent 2" w:uiPriority="69"/>
-    <w:lsdException w:name="Dark List Accent 2" w:uiPriority="70"/>
-    <w:lsdException w:name="Colorful Shading Accent 2" w:uiPriority="71"/>
-    <w:lsdException w:name="Colorful List Accent 2" w:uiPriority="72"/>
-    <w:lsdException w:name="Colorful Grid Accent 2" w:uiPriority="73"/>
-    <w:lsdException w:name="Light Shading Accent 3" w:uiPriority="60"/>
-    <w:lsdException w:name="Light List Accent 3" w:uiPriority="61"/>
-    <w:lsdException w:name="Light Grid Accent 3" w:uiPriority="62"/>
-    <w:lsdException w:name="Medium Shading 1 Accent 3" w:uiPriority="63"/>
-    <w:lsdException w:name="Medium Shading 2 Accent 3" w:uiPriority="64"/>
-    <w:lsdException w:name="Medium List 1 Accent 3" w:uiPriority="65"/>
-    <w:lsdException w:name="Medium List 2 Accent 3" w:uiPriority="66"/>
-    <w:lsdException w:name="Medium Grid 1 Accent 3" w:uiPriority="67"/>
-    <w:lsdException w:name="Medium Grid 2 Accent 3" w:uiPriority="68"/>
-    <w:lsdException w:name="Medium Grid 3 Accent 3" w:uiPriority="69"/>
-    <w:lsdException w:name="Dark List Accent 3" w:uiPriority="70"/>
-    <w:lsdException w:name="Colorful Shading Accent 3" w:uiPriority="71"/>
-    <w:lsdException w:name="Colorful List Accent 3" w:uiPriority="72"/>
-    <w:lsdException w:name="Colorful Grid Accent 3" w:uiPriority="73"/>
-    <w:lsdException w:name="Light Shading Accent 4" w:uiPriority="60"/>
-    <w:lsdException w:name="Light List Accent 4" w:uiPriority="61"/>
-    <w:lsdException w:name="Light Grid Accent 4" w:uiPriority="62"/>
-    <w:lsdException w:name="Medium Shading 1 Accent 4" w:uiPriority="63"/>
-    <w:lsdException w:name="Medium Shading 2 Accent 4" w:uiPriority="64"/>
-    <w:lsdException w:name="Medium List 1 Accent 4" w:uiPriority="65"/>
-    <w:lsdException w:name="Medium List 2 Accent 4" w:uiPriority="66"/>
-    <w:lsdException w:name="Medium Grid 1 Accent 4" w:uiPriority="67"/>
-    <w:lsdException w:name="Medium Grid 2 Accent 4" w:uiPriority="68"/>
-    <w:lsdException w:name="Medium Grid 3 Accent 4" w:uiPriority="69"/>
-    <w:lsdException w:name="Dark List Accent 4" w:uiPriority="70"/>
-    <w:lsdException w:name="Colorful Shading Accent 4" w:uiPriority="71"/>
-    <w:lsdException w:name="Colorful List Accent 4" w:uiPriority="72"/>
-    <w:lsdException w:name="Colorful Grid Accent 4" w:uiPriority="73"/>
-    <w:lsdException w:name="Light Shading Accent 5" w:uiPriority="60"/>
-    <w:lsdException w:name="Light List Accent 5" w:uiPriority="61"/>
-    <w:lsdException w:name="Light Grid Accent 5" w:uiPriority="62"/>
-    <w:lsdException w:name="Medium Shading 1 Accent 5" w:uiPriority="63"/>
-    <w:lsdException w:name="Medium Shading 2 Accent 5" w:uiPriority="64"/>
-    <w:lsdException w:name="Medium List 1 Accent 5" w:uiPriority="65"/>
-    <w:lsdException w:name="Medium List 2 Accent 5" w:uiPriority="66"/>
-    <w:lsdException w:name="Medium Grid 1 Accent 5" w:uiPriority="67"/>
-    <w:lsdException w:name="Medium Grid 2 Accent 5" w:uiPriority="68"/>
-    <w:lsdException w:name="Medium Grid 3 Accent 5" w:uiPriority="69"/>
-    <w:lsdException w:name="Dark List Accent 5" w:uiPriority="70"/>
-    <w:lsdException w:name="Colorful Shading Accent 5" w:uiPriority="71"/>
-    <w:lsdException w:name="Colorful List Accent 5" w:uiPriority="72"/>
-    <w:lsdException w:name="Colorful Grid Accent 5" w:uiPriority="73"/>
-    <w:lsdException w:name="Light Shading Accent 6" w:uiPriority="60"/>
-    <w:lsdException w:name="Light List Accent 6" w:uiPriority="61"/>
-    <w:lsdException w:name="Light Grid Accent 6" w:uiPriority="62"/>
-    <w:lsdException w:name="Medium Shading 1 Accent 6" w:uiPriority="63"/>
-    <w:lsdException w:name="Medium Shading 2 Accent 6" w:uiPriority="64"/>
-    <w:lsdException w:name="Medium List 1 Accent 6" w:uiPriority="65"/>
-    <w:lsdException w:name="Medium List 2 Accent 6" w:uiPriority="66"/>
-    <w:lsdException w:name="Medium Grid 1 Accent 6" w:uiPriority="67"/>
-    <w:lsdException w:name="Medium Grid 2 Accent 6" w:uiPriority="68"/>
-    <w:lsdException w:name="Medium Grid 3 Accent 6" w:uiPriority="69"/>
-    <w:lsdException w:name="Dark List Accent 6" w:uiPriority="70"/>
-    <w:lsdException w:name="Colorful Shading Accent 6" w:uiPriority="71"/>
-    <w:lsdException w:name="Colorful List Accent 6" w:uiPriority="72"/>
-    <w:lsdException w:name="Colorful Grid Accent 6" w:uiPriority="73"/>
-    <w:lsdException w:name="Subtle Emphasis" w:uiPriority="19" w:qFormat="1"/>
-    <w:lsdException w:name="Intense Emphasis" w:uiPriority="21" w:qFormat="1"/>
-    <w:lsdException w:name="Subtle Reference" w:uiPriority="31" w:qFormat="1"/>
-    <w:lsdException w:name="Intense Reference" w:uiPriority="32" w:qFormat="1"/>
-    <w:lsdException w:name="Book Title" w:uiPriority="33" w:qFormat="1"/>
-    <w:lsdException w:name="Bibliography" w:semiHidden="1" w:uiPriority="37" w:unhideWhenUsed="1"/>
-    <w:lsdException w:name="TOC Heading" w:semiHidden="1" w:uiPriority="39" w:unhideWhenUsed="1" w:qFormat="1"/>
-    <w:lsdException w:name="Plain Table 1" w:uiPriority="41"/>
-    <w:lsdException w:name="Plain Table 2" w:uiPriority="42"/>
-    <w:lsdException w:name="Plain Table 3" w:uiPriority="43"/>
-    <w:lsdException w:name="Plain Table 4" w:uiPriority="44"/>
-    <w:lsdException w:name="Plain Table 5" w:uiPriority="45"/>
-    <w:lsdException w:name="Grid Table Light" w:uiPriority="40"/>
-    <w:lsdException w:name="Grid Table 1 Light" w:uiPriority="46"/>
-    <w:lsdException w:name="Grid Table 2" w:uiPriority="47"/>
-    <w:lsdException w:name="Grid Table 3" w:uiPriority="48"/>
-    <w:lsdException w:name="Grid Table 4" w:uiPriority="49"/>
-    <w:lsdException w:name="Grid Table 5 Dark" w:uiPriority="50"/>
-    <w:lsdException w:name="Grid Table 6 Colorful" w:uiPriority="51"/>
-    <w:lsdException w:name="Grid Table 7 Colorful" w:uiPriority="52"/>
-    <w:lsdException w:name="Grid Table 1 Light Accent 1" w:uiPriority="46"/>
-    <w:lsdException w:name="Grid Table 2 Accent 1" w:uiPriority="47"/>
-    <w:lsdException w:name="Grid Table 3 Accent 1" w:uiPriority="48"/>
-    <w:lsdException w:name="Grid Table 4 Accent 1" w:uiPriority="49"/>
-    <w:lsdException w:name="Grid Table 5 Dark Accent 1" w:uiPriority="50"/>
-    <w:lsdException w:name="Grid Table 6 Colorful Accent 1" w:uiPriority="51"/>
-    <w:lsdException w:name="Grid Table 7 Colorful Accent 1" w:uiPriority="52"/>
-    <w:lsdException w:name="Grid Table 1 Light Accent 2" w:uiPriority="46"/>
-    <w:lsdException w:name="Grid Table 2 Accent 2" w:uiPriority="47"/>
-    <w:lsdException w:name="Grid Table 3 Accent 2" w:uiPriority="48"/>
-    <w:lsdException w:name="Grid Table 4 Accent 2" w:uiPriority="49"/>
-    <w:lsdException w:name="Grid Table 5 Dark Accent 2" w:uiPriority="50"/>
-    <w:lsdException w:name="Grid Table 6 Colorful Accent 2" w:uiPriority="51"/>
-    <w:lsdException w:name="Grid Table 7 Colorful Accent 2" w:uiPriority="52"/>
-    <w:lsdException w:name="Grid Table 1 Light Accent 3" w:uiPriority="46"/>
-    <w:lsdException w:name="Grid Table 2 Accent 3" w:uiPriority="47"/>
-    <w:lsdException w:name="Grid Table 3 Accent 3" w:uiPriority="48"/>
-    <w:lsdException w:name="Grid Table 4 Accent 3" w:uiPriority="49"/>
-    <w:lsdException w:name="Grid Table 5 Dark Accent 3" w:uiPriority="50"/>
-    <w:lsdException w:name="Grid Table 6 Colorful Accent 3" w:uiPriority="51"/>
-    <w:lsdException w:name="Grid Table 7 Colorful Accent 3" w:uiPriority="52"/>
-    <w:lsdException w:name="Grid Table 1 Light Accent 4" w:uiPriority="46"/>
-    <w:lsdException w:name="Grid Table 2 Accent 4" w:uiPriority="47"/>
-    <w:lsdException w:name="Grid Table 3 Accent 4" w:uiPriority="48"/>
-    <w:lsdException w:name="Grid Table 4 Accent 4" w:uiPriority="49"/>
-    <w:lsdException w:name="Grid Table 5 Dark Accent 4" w:uiPriority="50"/>
-    <w:lsdException w:name="Grid Table 6 Colorful Accent 4" w:uiPriority="51"/>
-    <w:lsdException w:name="Grid Table 7 Colorful Accent 4" w:uiPriority="52"/>
-    <w:lsdException w:name="Grid Table 1 Light Accent 5" w:uiPriority="46"/>
-    <w:lsdException w:name="Grid Table 2 Accent 5" w:uiPriority="47"/>
-    <w:lsdException w:name="Grid Table 3 Accent 5" w:uiPriority="48"/>
-    <w:lsdException w:name="Grid Table 4 Accent 5" w:uiPriority="49"/>
-    <w:lsdException w:name="Grid Table 5 Dark Accent 5" w:uiPriority="50"/>
-    <w:lsdException w:name="Grid Table 6 Colorful Accent 5" w:uiPriority="51"/>
-    <w:lsdException w:name="Grid Table 7 Colorful Accent 5" w:uiPriority="52"/>
-    <w:lsdException w:name="Grid Table 1 Light Accent 6" w:uiPriority="46"/>
-    <w:lsdException w:name="Grid Table 2 Accent 6" w:uiPriority="47"/>
-    <w:lsdException w:name="Grid Table 3 Accent 6" w:uiPriority="48"/>
-    <w:lsdException w:name="Grid Table 4 Accent 6" w:uiPriority="49"/>
-    <w:lsdException w:name="Grid Table 5 Dark Accent 6" w:uiPriority="50"/>
-    <w:lsdException w:name="Grid Table 6 Colorful Accent 6" w:uiPriority="51"/>
-    <w:lsdException w:name="Grid Table 7 Colorful Accent 6" w:uiPriority="52"/>
-    <w:lsdException w:name="List Table 1 Light" w:uiPriority="46"/>
-    <w:lsdException w:name="List Table 2" w:uiPriority="47"/>
-    <w:lsdException w:name="List Table 3" w:uiPriority="48"/>
-    <w:lsdException w:name="List Table 4" w:uiPriority="49"/>
-    <w:lsdException w:name="List Table 5 Dark" w:uiPriority="50"/>
-    <w:lsdException w:name="List Table 6 Colorful" w:uiPriority="51"/>
-    <w:lsdException w:name="List Table 7 Colorful" w:uiPriority="52"/>
-    <w:lsdException w:name="List Table 1 Light Accent 1" w:uiPriority="46"/>
-    <w:lsdException w:name="List Table 2 Accent 1" w:uiPriority="47"/>
-    <w:lsdException w:name="List Table 3 Accent 1" w:uiPriority="48"/>
-    <w:lsdException w:name="List Table 4 Accent 1" w:uiPriority="49"/>
-    <w:lsdException w:name="List Table 5 Dark Accent 1" w:uiPriority="50"/>
-    <w:lsdException w:name="List Table 6 Colorful Accent 1" w:uiPriority="51"/>
-    <w:lsdException w:name="List Table 7 Colorful Accent 1" w:uiPriority="52"/>
-    <w:lsdException w:name="List Table 1 Light Accent 2" w:uiPriority="46"/>
-    <w:lsdException w:name="List Table 2 Accent 2" w:uiPriority="47"/>
-    <w:lsdException w:name="List Table 3 Accent 2" w:uiPriority="48"/>
-    <w:lsdException w:name="List Table 4 Accent 2" w:uiPriority="49"/>
-    <w:lsdException w:name="List Table 5 Dark Accent 2" w:uiPriority="50"/>
-    <w:lsdException w:name="List Table 6 Colorful Accent 2" w:uiPriority="51"/>
-    <w:lsdException w:name="List Table 7 Colorful Accent 2" w:uiPriority="52"/>
-    <w:lsdException w:name="List Table 1 Light Accent 3" w:uiPriority="46"/>
-    <w:lsdException w:name="List Table 2 Accent 3" w:uiPriority="47"/>
-    <w:lsdException w:name="List Table 3 Accent 3" w:uiPriority="48"/>
-    <w:lsdException w:name="List Table 4 Accent 3" w:uiPriority="49"/>
-    <w:lsdException w:name="List Table 5 Dark Accent 3" w:uiPriority="50"/>
-    <w:lsdException w:name="List Table 6 Colorful Accent 3" w:uiPriority="51"/>
-    <w:lsdException w:name="List Table 7 Colorful Accent 3" w:uiPriority="52"/>
-    <w:lsdException w:name="List Table 1 Light Accent 4" w:uiPriority="46"/>
-    <w:lsdException w:name="List Table 2 Accent 4" w:uiPriority="47"/>
-    <w:lsdException w:name="List Table 3 Accent 4" w:uiPriority="48"/>
-    <w:lsdException w:name="List Table 4 Accent 4" w:uiPriority="49"/>
-    <w:lsdException w:name="List Table 5 Dark Accent 4" w:uiPriority="50"/>
-    <w:lsdException w:name="List Table 6 Colorful Accent 4" w:uiPriority="51"/>
-    <w:lsdException w:name="List Table 7 Colorful Accent 4" w:uiPriority="52"/>
-    <w:lsdException w:name="List Table 1 Light Accent 5" w:uiPriority="46"/>
-    <w:lsdException w:name="List Table 2 Accent 5" w:uiPriority="47"/>
-    <w:lsdException w:name="List Table 3 Accent 5" w:uiPriority="48"/>
-    <w:lsdException w:name="List Table 4 Accent 5" w:uiPriority="49"/>
-    <w:lsdException w:name="List Table 5 Dark Accent 5" w:uiPriority="50"/>
-    <w:lsdException w:name="List Table 6 Colorful Accent 5" w:uiPriority="51"/>
-    <w:lsdException w:name="List Table 7 Colorful Accent 5" w:uiPriority="52"/>
-    <w:lsdException w:name="List Table 1 Light Accent 6" w:uiPriority="46"/>
-    <w:lsdException w:name="List Table 2 Accent 6" w:uiPriority="47"/>
-    <w:lsdException w:name="List Table 3 Accent 6" w:uiPriority="48"/>
-    <w:lsdException w:name="List Table 4 Accent 6" w:uiPriority="49"/>
-    <w:lsdException w:name="List Table 5 Dark Accent 6" w:uiPriority="50"/>
-    <w:lsdException w:name="List Table 6 Colorful Accent 6" w:uiPriority="51"/>
-    <w:lsdException w:name="List Table 7 Colorful Accent 6" w:uiPriority="52"/>
-  </w:latentStyles>
-  <w:style w:type="paragraph" w:default="1" w:styleId="a">
-    <w:name w:val="Normal"/>
-    <w:qFormat/>
-  </w:style>
-  <w:style w:type="character" w:default="1" w:styleId="a0">
-    <w:name w:val="Default Paragraph Font"/>
-    <w:uiPriority w:val="1"/>
-    <w:semiHidden/>
-    <w:unhideWhenUsed/>
-  </w:style>
-  <w:style w:type="table" w:default="1" w:styleId="a1">
-    <w:name w:val="Normal Table"/>
-    <w:uiPriority w:val="99"/>
-    <w:semiHidden/>
-    <w:unhideWhenUsed/>
-    <w:tblPr>
-      <w:tblInd w:w="0" w:type="dxa"/>
-      <w:tblCellMar>
-        <w:top w:w="0" w:type="dxa"/>
-        <w:left w:w="108" w:type="dxa"/>
-        <w:bottom w:w="0" w:type="dxa"/>
-        <w:right w:w="108" w:type="dxa"/>
-      </w:tblCellMar>
-    </w:tblPr>
-  </w:style>
-  <w:style w:type="numbering" w:default="1" w:styleId="a2">
-    <w:name w:val="No List"/>
-    <w:uiPriority w:val="99"/>
-    <w:semiHidden/>
-    <w:unhideWhenUsed/>
-  </w:style>
-  <w:style w:type="character" w:styleId="a3">
-    <w:name w:val="Placeholder Text"/>
-    <w:basedOn w:val="a0"/>
-    <w:uiPriority w:val="99"/>
-    <w:semiHidden/>
-    <w:rsid w:val="00E127AB"/>
-    <w:rPr>
-      <w:color w:val="808080"/>
-    </w:rPr>
-  </w:style>
-</w:styles>
-</file>
-
-<file path=word/glossary/webSettings.xml><?xml version="1.0" encoding="utf-8"?>
-<w:webSettings xmlns:mc="http://schemas.openxmlformats.org/markup-compatibility/2006" xmlns:r="http://schemas.openxmlformats.org/officeDocument/2006/relationships" xmlns:w="http://schemas.openxmlformats.org/wordprocessingml/2006/main" xmlns:w14="http://schemas.microsoft.com/office/word/2010/wordml" xmlns:w15="http://schemas.microsoft.com/office/word/2012/wordml" xmlns:w16se="http://schemas.microsoft.com/office/word/2015/wordml/symex" mc:Ignorable="w14 w15 w16se">
-  <w:optimizeForBrowser/>
-  <w:allowPNG/>
-</w:webSettings>
-</file>
-
 <file path=word/theme/theme1.xml><?xml version="1.0" encoding="utf-8"?>
 <a:theme xmlns:a="http://schemas.openxmlformats.org/drawingml/2006/main" name="Тема Office">
   <a:themeElements>
@@ -59061,7 +58331,7 @@
 </file>
 
 <file path=customXml/itemProps1.xml><?xml version="1.0" encoding="utf-8"?>
-<ds:datastoreItem xmlns:ds="http://schemas.openxmlformats.org/officeDocument/2006/customXml" ds:itemID="{8012D99C-CADE-42F7-905C-A34505029C99}">
+<ds:datastoreItem xmlns:ds="http://schemas.openxmlformats.org/officeDocument/2006/customXml" ds:itemID="{026B551D-FD06-451F-9EED-E020CC91D2F7}">
   <ds:schemaRefs>
     <ds:schemaRef ds:uri="http://schemas.openxmlformats.org/officeDocument/2006/bibliography"/>
   </ds:schemaRefs>

</xml_diff>